<commit_message>
reworded bubble sort defect
</commit_message>
<xml_diff>
--- a/jgnorthc_DefectList.docx
+++ b/jgnorthc_DefectList.docx
@@ -46,11 +46,11 @@
       </w:tblPr>
       <w:tblGrid>
         <w:gridCol w:w="630"/>
-        <w:gridCol w:w="2070"/>
+        <w:gridCol w:w="2069"/>
         <w:gridCol w:w="2052"/>
         <w:gridCol w:w="3978"/>
-        <w:gridCol w:w="774"/>
-        <w:gridCol w:w="306"/>
+        <w:gridCol w:w="773"/>
+        <w:gridCol w:w="308"/>
         <w:gridCol w:w="1090"/>
       </w:tblGrid>
       <w:tr>
@@ -59,7 +59,7 @@
         </w:trPr>
         <w:tc>
           <w:tcPr>
-            <w:tcW w:w="4752" w:type="dxa"/>
+            <w:tcW w:w="4751" w:type="dxa"/>
             <w:gridSpan w:val="3"/>
             <w:tcBorders/>
             <w:shd w:fill="auto" w:val="clear"/>
@@ -73,21 +73,13 @@
             </w:pPr>
             <w:r>
               <w:rPr/>
-              <w:t>Reviewer: _</w:t>
-            </w:r>
-            <w:r>
-              <w:rPr/>
-              <w:t>Jack Northcutt</w:t>
-            </w:r>
-            <w:r>
-              <w:rPr/>
-              <w:t>______________</w:t>
-            </w:r>
-          </w:p>
-        </w:tc>
-        <w:tc>
-          <w:tcPr>
-            <w:tcW w:w="4752" w:type="dxa"/>
+              <w:t>Reviewer: _Jack Northcutt______________</w:t>
+            </w:r>
+          </w:p>
+        </w:tc>
+        <w:tc>
+          <w:tcPr>
+            <w:tcW w:w="4751" w:type="dxa"/>
             <w:gridSpan w:val="2"/>
             <w:tcBorders/>
             <w:shd w:fill="auto" w:val="clear"/>
@@ -119,7 +111,7 @@
         </w:tc>
         <w:tc>
           <w:tcPr>
-            <w:tcW w:w="1396" w:type="dxa"/>
+            <w:tcW w:w="1398" w:type="dxa"/>
             <w:gridSpan w:val="2"/>
             <w:tcBorders/>
             <w:shd w:fill="auto" w:val="clear"/>
@@ -146,7 +138,7 @@
         </w:trPr>
         <w:tc>
           <w:tcPr>
-            <w:tcW w:w="4752" w:type="dxa"/>
+            <w:tcW w:w="4751" w:type="dxa"/>
             <w:gridSpan w:val="3"/>
             <w:tcBorders/>
             <w:shd w:fill="auto" w:val="clear"/>
@@ -166,7 +158,7 @@
         </w:tc>
         <w:tc>
           <w:tcPr>
-            <w:tcW w:w="4752" w:type="dxa"/>
+            <w:tcW w:w="4751" w:type="dxa"/>
             <w:gridSpan w:val="2"/>
             <w:tcBorders/>
             <w:shd w:fill="auto" w:val="clear"/>
@@ -186,7 +178,7 @@
         </w:tc>
         <w:tc>
           <w:tcPr>
-            <w:tcW w:w="1396" w:type="dxa"/>
+            <w:tcW w:w="1398" w:type="dxa"/>
             <w:gridSpan w:val="2"/>
             <w:tcBorders/>
             <w:shd w:fill="auto" w:val="clear"/>
@@ -211,7 +203,7 @@
         <w:trPr/>
         <w:tc>
           <w:tcPr>
-            <w:tcW w:w="4752" w:type="dxa"/>
+            <w:tcW w:w="4751" w:type="dxa"/>
             <w:gridSpan w:val="3"/>
             <w:tcBorders/>
             <w:shd w:fill="auto" w:val="clear"/>
@@ -231,7 +223,7 @@
         </w:tc>
         <w:tc>
           <w:tcPr>
-            <w:tcW w:w="4752" w:type="dxa"/>
+            <w:tcW w:w="4751" w:type="dxa"/>
             <w:gridSpan w:val="2"/>
             <w:tcBorders/>
             <w:shd w:fill="auto" w:val="clear"/>
@@ -251,7 +243,7 @@
         </w:tc>
         <w:tc>
           <w:tcPr>
-            <w:tcW w:w="1396" w:type="dxa"/>
+            <w:tcW w:w="1398" w:type="dxa"/>
             <w:gridSpan w:val="2"/>
             <w:tcBorders/>
             <w:shd w:fill="auto" w:val="clear"/>
@@ -287,14 +279,14 @@
             <w:tcW w:w="630" w:type="dxa"/>
             <w:vMerge w:val="restart"/>
             <w:tcBorders>
-              <w:top w:val="single" w:sz="4" w:space="0" w:color="000000"/>
-              <w:left w:val="single" w:sz="4" w:space="0" w:color="000000"/>
-              <w:bottom w:val="single" w:sz="4" w:space="0" w:color="000000"/>
-              <w:insideH w:val="single" w:sz="4" w:space="0" w:color="000000"/>
-            </w:tcBorders>
-            <w:shd w:fill="auto" w:val="clear"/>
-            <w:tcMar>
-              <w:left w:w="103" w:type="dxa"/>
+              <w:top w:val="single" w:sz="4" w:space="0" w:color="000001"/>
+              <w:left w:val="single" w:sz="4" w:space="0" w:color="000001"/>
+              <w:bottom w:val="single" w:sz="4" w:space="0" w:color="000001"/>
+              <w:insideH w:val="single" w:sz="4" w:space="0" w:color="000001"/>
+            </w:tcBorders>
+            <w:shd w:fill="auto" w:val="clear"/>
+            <w:tcMar>
+              <w:left w:w="98" w:type="dxa"/>
               <w:right w:w="108" w:type="dxa"/>
             </w:tcMar>
           </w:tcPr>
@@ -319,16 +311,16 @@
         </w:tc>
         <w:tc>
           <w:tcPr>
-            <w:tcW w:w="2070" w:type="dxa"/>
-            <w:tcBorders>
-              <w:top w:val="single" w:sz="4" w:space="0" w:color="000000"/>
-              <w:left w:val="single" w:sz="4" w:space="0" w:color="000000"/>
-              <w:bottom w:val="single" w:sz="4" w:space="0" w:color="000000"/>
-              <w:insideH w:val="single" w:sz="4" w:space="0" w:color="000000"/>
-            </w:tcBorders>
-            <w:shd w:fill="auto" w:val="clear"/>
-            <w:tcMar>
-              <w:left w:w="103" w:type="dxa"/>
+            <w:tcW w:w="2069" w:type="dxa"/>
+            <w:tcBorders>
+              <w:top w:val="single" w:sz="4" w:space="0" w:color="000001"/>
+              <w:left w:val="single" w:sz="4" w:space="0" w:color="000001"/>
+              <w:bottom w:val="single" w:sz="4" w:space="0" w:color="000001"/>
+              <w:insideH w:val="single" w:sz="4" w:space="0" w:color="000001"/>
+            </w:tcBorders>
+            <w:shd w:fill="auto" w:val="clear"/>
+            <w:tcMar>
+              <w:left w:w="98" w:type="dxa"/>
               <w:right w:w="108" w:type="dxa"/>
             </w:tcMar>
           </w:tcPr>
@@ -356,14 +348,14 @@
             <w:gridSpan w:val="2"/>
             <w:vMerge w:val="restart"/>
             <w:tcBorders>
-              <w:top w:val="single" w:sz="4" w:space="0" w:color="000000"/>
-              <w:left w:val="single" w:sz="4" w:space="0" w:color="000000"/>
-              <w:bottom w:val="single" w:sz="4" w:space="0" w:color="000000"/>
-              <w:insideH w:val="single" w:sz="4" w:space="0" w:color="000000"/>
-            </w:tcBorders>
-            <w:shd w:fill="auto" w:val="clear"/>
-            <w:tcMar>
-              <w:left w:w="103" w:type="dxa"/>
+              <w:top w:val="single" w:sz="4" w:space="0" w:color="000001"/>
+              <w:left w:val="single" w:sz="4" w:space="0" w:color="000001"/>
+              <w:bottom w:val="single" w:sz="4" w:space="0" w:color="000001"/>
+              <w:insideH w:val="single" w:sz="4" w:space="0" w:color="000001"/>
+            </w:tcBorders>
+            <w:shd w:fill="auto" w:val="clear"/>
+            <w:tcMar>
+              <w:left w:w="98" w:type="dxa"/>
               <w:right w:w="108" w:type="dxa"/>
             </w:tcMar>
           </w:tcPr>
@@ -387,19 +379,19 @@
         </w:tc>
         <w:tc>
           <w:tcPr>
-            <w:tcW w:w="2170" w:type="dxa"/>
+            <w:tcW w:w="2171" w:type="dxa"/>
             <w:gridSpan w:val="3"/>
             <w:tcBorders>
-              <w:top w:val="single" w:sz="4" w:space="0" w:color="000000"/>
-              <w:left w:val="single" w:sz="4" w:space="0" w:color="000000"/>
-              <w:bottom w:val="single" w:sz="4" w:space="0" w:color="000000"/>
-              <w:right w:val="single" w:sz="4" w:space="0" w:color="000000"/>
-              <w:insideH w:val="single" w:sz="4" w:space="0" w:color="000000"/>
-              <w:insideV w:val="single" w:sz="4" w:space="0" w:color="000000"/>
-            </w:tcBorders>
-            <w:shd w:fill="auto" w:val="clear"/>
-            <w:tcMar>
-              <w:left w:w="103" w:type="dxa"/>
+              <w:top w:val="single" w:sz="4" w:space="0" w:color="000001"/>
+              <w:left w:val="single" w:sz="4" w:space="0" w:color="000001"/>
+              <w:bottom w:val="single" w:sz="4" w:space="0" w:color="000001"/>
+              <w:right w:val="single" w:sz="4" w:space="0" w:color="000001"/>
+              <w:insideH w:val="single" w:sz="4" w:space="0" w:color="000001"/>
+              <w:insideV w:val="single" w:sz="4" w:space="0" w:color="000001"/>
+            </w:tcBorders>
+            <w:shd w:fill="auto" w:val="clear"/>
+            <w:tcMar>
+              <w:left w:w="98" w:type="dxa"/>
               <w:right w:w="108" w:type="dxa"/>
             </w:tcMar>
           </w:tcPr>
@@ -426,14 +418,14 @@
             <w:tcW w:w="630" w:type="dxa"/>
             <w:vMerge w:val="continue"/>
             <w:tcBorders>
-              <w:top w:val="single" w:sz="4" w:space="0" w:color="000000"/>
-              <w:left w:val="single" w:sz="4" w:space="0" w:color="000000"/>
-              <w:bottom w:val="single" w:sz="4" w:space="0" w:color="000000"/>
-              <w:insideH w:val="single" w:sz="4" w:space="0" w:color="000000"/>
-            </w:tcBorders>
-            <w:shd w:fill="auto" w:val="clear"/>
-            <w:tcMar>
-              <w:left w:w="103" w:type="dxa"/>
+              <w:top w:val="single" w:sz="4" w:space="0" w:color="000001"/>
+              <w:left w:val="single" w:sz="4" w:space="0" w:color="000001"/>
+              <w:bottom w:val="single" w:sz="4" w:space="0" w:color="000001"/>
+              <w:insideH w:val="single" w:sz="4" w:space="0" w:color="000001"/>
+            </w:tcBorders>
+            <w:shd w:fill="auto" w:val="clear"/>
+            <w:tcMar>
+              <w:left w:w="98" w:type="dxa"/>
               <w:right w:w="108" w:type="dxa"/>
             </w:tcMar>
           </w:tcPr>
@@ -456,16 +448,16 @@
         </w:tc>
         <w:tc>
           <w:tcPr>
-            <w:tcW w:w="2070" w:type="dxa"/>
-            <w:tcBorders>
-              <w:top w:val="single" w:sz="4" w:space="0" w:color="000000"/>
-              <w:left w:val="single" w:sz="4" w:space="0" w:color="000000"/>
-              <w:bottom w:val="single" w:sz="4" w:space="0" w:color="000000"/>
-              <w:insideH w:val="single" w:sz="4" w:space="0" w:color="000000"/>
-            </w:tcBorders>
-            <w:shd w:fill="auto" w:val="clear"/>
-            <w:tcMar>
-              <w:left w:w="103" w:type="dxa"/>
+            <w:tcW w:w="2069" w:type="dxa"/>
+            <w:tcBorders>
+              <w:top w:val="single" w:sz="4" w:space="0" w:color="000001"/>
+              <w:left w:val="single" w:sz="4" w:space="0" w:color="000001"/>
+              <w:bottom w:val="single" w:sz="4" w:space="0" w:color="000001"/>
+              <w:insideH w:val="single" w:sz="4" w:space="0" w:color="000001"/>
+            </w:tcBorders>
+            <w:shd w:fill="auto" w:val="clear"/>
+            <w:tcMar>
+              <w:left w:w="98" w:type="dxa"/>
               <w:right w:w="108" w:type="dxa"/>
             </w:tcMar>
           </w:tcPr>
@@ -494,14 +486,14 @@
             <w:gridSpan w:val="2"/>
             <w:vMerge w:val="continue"/>
             <w:tcBorders>
-              <w:top w:val="single" w:sz="4" w:space="0" w:color="000000"/>
-              <w:left w:val="single" w:sz="4" w:space="0" w:color="000000"/>
-              <w:bottom w:val="single" w:sz="4" w:space="0" w:color="000000"/>
-              <w:insideH w:val="single" w:sz="4" w:space="0" w:color="000000"/>
-            </w:tcBorders>
-            <w:shd w:fill="auto" w:val="clear"/>
-            <w:tcMar>
-              <w:left w:w="103" w:type="dxa"/>
+              <w:top w:val="single" w:sz="4" w:space="0" w:color="000001"/>
+              <w:left w:val="single" w:sz="4" w:space="0" w:color="000001"/>
+              <w:bottom w:val="single" w:sz="4" w:space="0" w:color="000001"/>
+              <w:insideH w:val="single" w:sz="4" w:space="0" w:color="000001"/>
+            </w:tcBorders>
+            <w:shd w:fill="auto" w:val="clear"/>
+            <w:tcMar>
+              <w:left w:w="98" w:type="dxa"/>
               <w:right w:w="108" w:type="dxa"/>
             </w:tcMar>
           </w:tcPr>
@@ -526,17 +518,17 @@
         </w:tc>
         <w:tc>
           <w:tcPr>
-            <w:tcW w:w="1080" w:type="dxa"/>
+            <w:tcW w:w="1081" w:type="dxa"/>
             <w:gridSpan w:val="2"/>
             <w:tcBorders>
-              <w:top w:val="single" w:sz="4" w:space="0" w:color="000000"/>
-              <w:left w:val="single" w:sz="4" w:space="0" w:color="000000"/>
-              <w:bottom w:val="single" w:sz="4" w:space="0" w:color="000000"/>
-              <w:insideH w:val="single" w:sz="4" w:space="0" w:color="000000"/>
-            </w:tcBorders>
-            <w:shd w:fill="auto" w:val="clear"/>
-            <w:tcMar>
-              <w:left w:w="103" w:type="dxa"/>
+              <w:top w:val="single" w:sz="4" w:space="0" w:color="000001"/>
+              <w:left w:val="single" w:sz="4" w:space="0" w:color="000001"/>
+              <w:bottom w:val="single" w:sz="4" w:space="0" w:color="000001"/>
+              <w:insideH w:val="single" w:sz="4" w:space="0" w:color="000001"/>
+            </w:tcBorders>
+            <w:shd w:fill="auto" w:val="clear"/>
+            <w:tcMar>
+              <w:left w:w="98" w:type="dxa"/>
               <w:right w:w="108" w:type="dxa"/>
             </w:tcMar>
           </w:tcPr>
@@ -561,16 +553,16 @@
           <w:tcPr>
             <w:tcW w:w="1090" w:type="dxa"/>
             <w:tcBorders>
-              <w:top w:val="single" w:sz="4" w:space="0" w:color="000000"/>
-              <w:left w:val="single" w:sz="4" w:space="0" w:color="000000"/>
-              <w:bottom w:val="single" w:sz="4" w:space="0" w:color="000000"/>
-              <w:right w:val="single" w:sz="4" w:space="0" w:color="000000"/>
-              <w:insideH w:val="single" w:sz="4" w:space="0" w:color="000000"/>
-              <w:insideV w:val="single" w:sz="4" w:space="0" w:color="000000"/>
-            </w:tcBorders>
-            <w:shd w:fill="auto" w:val="clear"/>
-            <w:tcMar>
-              <w:left w:w="103" w:type="dxa"/>
+              <w:top w:val="single" w:sz="4" w:space="0" w:color="000001"/>
+              <w:left w:val="single" w:sz="4" w:space="0" w:color="000001"/>
+              <w:bottom w:val="single" w:sz="4" w:space="0" w:color="000001"/>
+              <w:right w:val="single" w:sz="4" w:space="0" w:color="000001"/>
+              <w:insideH w:val="single" w:sz="4" w:space="0" w:color="000001"/>
+              <w:insideV w:val="single" w:sz="4" w:space="0" w:color="000001"/>
+            </w:tcBorders>
+            <w:shd w:fill="auto" w:val="clear"/>
+            <w:tcMar>
+              <w:left w:w="98" w:type="dxa"/>
               <w:right w:w="108" w:type="dxa"/>
             </w:tcMar>
           </w:tcPr>
@@ -600,14 +592,14 @@
           <w:tcPr>
             <w:tcW w:w="630" w:type="dxa"/>
             <w:tcBorders>
-              <w:top w:val="single" w:sz="4" w:space="0" w:color="000000"/>
-              <w:left w:val="single" w:sz="4" w:space="0" w:color="000000"/>
-              <w:bottom w:val="single" w:sz="4" w:space="0" w:color="000000"/>
-              <w:insideH w:val="single" w:sz="4" w:space="0" w:color="000000"/>
-            </w:tcBorders>
-            <w:shd w:fill="auto" w:val="clear"/>
-            <w:tcMar>
-              <w:left w:w="103" w:type="dxa"/>
+              <w:top w:val="single" w:sz="4" w:space="0" w:color="000001"/>
+              <w:left w:val="single" w:sz="4" w:space="0" w:color="000001"/>
+              <w:bottom w:val="single" w:sz="4" w:space="0" w:color="000001"/>
+              <w:insideH w:val="single" w:sz="4" w:space="0" w:color="000001"/>
+            </w:tcBorders>
+            <w:shd w:fill="auto" w:val="clear"/>
+            <w:tcMar>
+              <w:left w:w="98" w:type="dxa"/>
               <w:right w:w="108" w:type="dxa"/>
             </w:tcMar>
           </w:tcPr>
@@ -635,49 +627,35 @@
         </w:tc>
         <w:tc>
           <w:tcPr>
-            <w:tcW w:w="2070" w:type="dxa"/>
-            <w:tcBorders>
-              <w:top w:val="single" w:sz="4" w:space="0" w:color="000000"/>
-              <w:left w:val="single" w:sz="4" w:space="0" w:color="000000"/>
-              <w:bottom w:val="single" w:sz="4" w:space="0" w:color="000000"/>
-              <w:insideH w:val="single" w:sz="4" w:space="0" w:color="000000"/>
-            </w:tcBorders>
-            <w:shd w:fill="auto" w:val="clear"/>
-            <w:tcMar>
-              <w:left w:w="103" w:type="dxa"/>
-              <w:right w:w="108" w:type="dxa"/>
-            </w:tcMar>
-          </w:tcPr>
-          <w:p>
-            <w:pPr>
-              <w:pStyle w:val="TableText"/>
-              <w:snapToGrid w:val="false"/>
-              <w:spacing w:before="60" w:after="60"/>
-              <w:rPr>
-                <w:rFonts w:ascii="Arial Narrow" w:hAnsi="Arial Narrow" w:cs="Arial Narrow"/>
-                <w:sz w:val="18"/>
-              </w:rPr>
-            </w:pPr>
-            <w:r>
-              <w:rPr>
-                <w:rFonts w:cs="Arial Narrow" w:ascii="Arial Narrow" w:hAnsi="Arial Narrow"/>
-                <w:sz w:val="18"/>
-              </w:rPr>
-              <w:t>Item.jav</w:t>
-            </w:r>
-            <w:r>
-              <w:rPr>
-                <w:rFonts w:cs="Arial Narrow" w:ascii="Arial Narrow" w:hAnsi="Arial Narrow"/>
-                <w:sz w:val="18"/>
-              </w:rPr>
-              <w:t xml:space="preserve">a </w:t>
-            </w:r>
-            <w:r>
-              <w:rPr>
-                <w:rFonts w:cs="Arial Narrow" w:ascii="Arial Narrow" w:hAnsi="Arial Narrow"/>
-                <w:sz w:val="18"/>
-              </w:rPr>
-              <w:t>(entire class)</w:t>
+            <w:tcW w:w="2069" w:type="dxa"/>
+            <w:tcBorders>
+              <w:top w:val="single" w:sz="4" w:space="0" w:color="000001"/>
+              <w:left w:val="single" w:sz="4" w:space="0" w:color="000001"/>
+              <w:bottom w:val="single" w:sz="4" w:space="0" w:color="000001"/>
+              <w:insideH w:val="single" w:sz="4" w:space="0" w:color="000001"/>
+            </w:tcBorders>
+            <w:shd w:fill="auto" w:val="clear"/>
+            <w:tcMar>
+              <w:left w:w="98" w:type="dxa"/>
+              <w:right w:w="108" w:type="dxa"/>
+            </w:tcMar>
+          </w:tcPr>
+          <w:p>
+            <w:pPr>
+              <w:pStyle w:val="TableText"/>
+              <w:snapToGrid w:val="false"/>
+              <w:spacing w:before="60" w:after="60"/>
+              <w:rPr>
+                <w:rFonts w:ascii="Arial Narrow" w:hAnsi="Arial Narrow" w:cs="Arial Narrow"/>
+                <w:sz w:val="18"/>
+              </w:rPr>
+            </w:pPr>
+            <w:r>
+              <w:rPr>
+                <w:rFonts w:cs="Arial Narrow" w:ascii="Arial Narrow" w:hAnsi="Arial Narrow"/>
+                <w:sz w:val="18"/>
+              </w:rPr>
+              <w:t>Item.java (entire class)</w:t>
             </w:r>
           </w:p>
         </w:tc>
@@ -686,72 +664,65 @@
             <w:tcW w:w="6030" w:type="dxa"/>
             <w:gridSpan w:val="2"/>
             <w:tcBorders>
-              <w:top w:val="single" w:sz="4" w:space="0" w:color="000000"/>
-              <w:left w:val="single" w:sz="4" w:space="0" w:color="000000"/>
-              <w:bottom w:val="single" w:sz="4" w:space="0" w:color="000000"/>
-              <w:insideH w:val="single" w:sz="4" w:space="0" w:color="000000"/>
-            </w:tcBorders>
-            <w:shd w:fill="auto" w:val="clear"/>
-            <w:tcMar>
-              <w:left w:w="103" w:type="dxa"/>
-              <w:right w:w="108" w:type="dxa"/>
-            </w:tcMar>
-          </w:tcPr>
-          <w:p>
-            <w:pPr>
-              <w:pStyle w:val="TableText"/>
-              <w:snapToGrid w:val="false"/>
-              <w:spacing w:before="60" w:after="60"/>
-              <w:rPr>
-                <w:rFonts w:ascii="Arial Narrow" w:hAnsi="Arial Narrow" w:cs="Arial Narrow"/>
-                <w:sz w:val="18"/>
-              </w:rPr>
-            </w:pPr>
-            <w:r>
-              <w:rPr>
-                <w:rFonts w:cs="Arial Narrow" w:ascii="Arial Narrow" w:hAnsi="Arial Narrow"/>
-                <w:sz w:val="18"/>
-              </w:rPr>
-              <w:t xml:space="preserve">The class </w:t>
-            </w:r>
-            <w:r>
-              <w:rPr>
-                <w:rFonts w:cs="Arial Narrow" w:ascii="Arial Narrow" w:hAnsi="Arial Narrow"/>
-                <w:sz w:val="18"/>
-              </w:rPr>
-              <w:t>is pointless because it is just creating an Int and assigning the int a value in the constructor</w:t>
-            </w:r>
-          </w:p>
-          <w:p>
-            <w:pPr>
-              <w:pStyle w:val="TableText"/>
-              <w:spacing w:before="60" w:after="60"/>
-              <w:rPr>
-                <w:rFonts w:ascii="Arial Narrow" w:hAnsi="Arial Narrow" w:cs="Arial Narrow"/>
-                <w:sz w:val="18"/>
-              </w:rPr>
-            </w:pPr>
-            <w:r>
-              <w:rPr>
-                <w:rFonts w:cs="Arial Narrow" w:ascii="Arial Narrow" w:hAnsi="Arial Narrow"/>
-                <w:sz w:val="18"/>
-              </w:rPr>
-            </w:r>
-          </w:p>
-        </w:tc>
-        <w:tc>
-          <w:tcPr>
-            <w:tcW w:w="1080" w:type="dxa"/>
+              <w:top w:val="single" w:sz="4" w:space="0" w:color="000001"/>
+              <w:left w:val="single" w:sz="4" w:space="0" w:color="000001"/>
+              <w:bottom w:val="single" w:sz="4" w:space="0" w:color="000001"/>
+              <w:insideH w:val="single" w:sz="4" w:space="0" w:color="000001"/>
+            </w:tcBorders>
+            <w:shd w:fill="auto" w:val="clear"/>
+            <w:tcMar>
+              <w:left w:w="98" w:type="dxa"/>
+              <w:right w:w="108" w:type="dxa"/>
+            </w:tcMar>
+          </w:tcPr>
+          <w:p>
+            <w:pPr>
+              <w:pStyle w:val="TableText"/>
+              <w:snapToGrid w:val="false"/>
+              <w:spacing w:before="60" w:after="60"/>
+              <w:rPr>
+                <w:rFonts w:ascii="Arial Narrow" w:hAnsi="Arial Narrow" w:cs="Arial Narrow"/>
+                <w:sz w:val="18"/>
+              </w:rPr>
+            </w:pPr>
+            <w:r>
+              <w:rPr>
+                <w:rFonts w:cs="Arial Narrow" w:ascii="Arial Narrow" w:hAnsi="Arial Narrow"/>
+                <w:sz w:val="18"/>
+              </w:rPr>
+              <w:t>The class is pointless because it is just creating an Int and assigning the int a value in the constructor</w:t>
+            </w:r>
+          </w:p>
+          <w:p>
+            <w:pPr>
+              <w:pStyle w:val="TableText"/>
+              <w:spacing w:before="60" w:after="60"/>
+              <w:rPr>
+                <w:rFonts w:ascii="Arial Narrow" w:hAnsi="Arial Narrow" w:cs="Arial Narrow"/>
+                <w:sz w:val="18"/>
+              </w:rPr>
+            </w:pPr>
+            <w:r>
+              <w:rPr>
+                <w:rFonts w:cs="Arial Narrow" w:ascii="Arial Narrow" w:hAnsi="Arial Narrow"/>
+                <w:sz w:val="18"/>
+              </w:rPr>
+            </w:r>
+          </w:p>
+        </w:tc>
+        <w:tc>
+          <w:tcPr>
+            <w:tcW w:w="1081" w:type="dxa"/>
             <w:gridSpan w:val="2"/>
             <w:tcBorders>
-              <w:top w:val="single" w:sz="4" w:space="0" w:color="000000"/>
-              <w:left w:val="single" w:sz="4" w:space="0" w:color="000000"/>
-              <w:bottom w:val="single" w:sz="4" w:space="0" w:color="000000"/>
-              <w:insideH w:val="single" w:sz="4" w:space="0" w:color="000000"/>
-            </w:tcBorders>
-            <w:shd w:fill="auto" w:val="clear"/>
-            <w:tcMar>
-              <w:left w:w="103" w:type="dxa"/>
+              <w:top w:val="single" w:sz="4" w:space="0" w:color="000001"/>
+              <w:left w:val="single" w:sz="4" w:space="0" w:color="000001"/>
+              <w:bottom w:val="single" w:sz="4" w:space="0" w:color="000001"/>
+              <w:insideH w:val="single" w:sz="4" w:space="0" w:color="000001"/>
+            </w:tcBorders>
+            <w:shd w:fill="auto" w:val="clear"/>
+            <w:tcMar>
+              <w:left w:w="98" w:type="dxa"/>
               <w:right w:w="108" w:type="dxa"/>
             </w:tcMar>
           </w:tcPr>
@@ -778,16 +749,16 @@
           <w:tcPr>
             <w:tcW w:w="1090" w:type="dxa"/>
             <w:tcBorders>
-              <w:top w:val="single" w:sz="4" w:space="0" w:color="000000"/>
-              <w:left w:val="single" w:sz="4" w:space="0" w:color="000000"/>
-              <w:bottom w:val="single" w:sz="4" w:space="0" w:color="000000"/>
-              <w:right w:val="single" w:sz="4" w:space="0" w:color="000000"/>
-              <w:insideH w:val="single" w:sz="4" w:space="0" w:color="000000"/>
-              <w:insideV w:val="single" w:sz="4" w:space="0" w:color="000000"/>
-            </w:tcBorders>
-            <w:shd w:fill="auto" w:val="clear"/>
-            <w:tcMar>
-              <w:left w:w="103" w:type="dxa"/>
+              <w:top w:val="single" w:sz="4" w:space="0" w:color="000001"/>
+              <w:left w:val="single" w:sz="4" w:space="0" w:color="000001"/>
+              <w:bottom w:val="single" w:sz="4" w:space="0" w:color="000001"/>
+              <w:right w:val="single" w:sz="4" w:space="0" w:color="000001"/>
+              <w:insideH w:val="single" w:sz="4" w:space="0" w:color="000001"/>
+              <w:insideV w:val="single" w:sz="4" w:space="0" w:color="000001"/>
+            </w:tcBorders>
+            <w:shd w:fill="auto" w:val="clear"/>
+            <w:tcMar>
+              <w:left w:w="98" w:type="dxa"/>
               <w:right w:w="108" w:type="dxa"/>
             </w:tcMar>
           </w:tcPr>
@@ -819,14 +790,14 @@
           <w:tcPr>
             <w:tcW w:w="630" w:type="dxa"/>
             <w:tcBorders>
-              <w:top w:val="single" w:sz="4" w:space="0" w:color="000000"/>
-              <w:left w:val="single" w:sz="4" w:space="0" w:color="000000"/>
-              <w:bottom w:val="single" w:sz="4" w:space="0" w:color="000000"/>
-              <w:insideH w:val="single" w:sz="4" w:space="0" w:color="000000"/>
-            </w:tcBorders>
-            <w:shd w:fill="auto" w:val="clear"/>
-            <w:tcMar>
-              <w:left w:w="103" w:type="dxa"/>
+              <w:top w:val="single" w:sz="4" w:space="0" w:color="000001"/>
+              <w:left w:val="single" w:sz="4" w:space="0" w:color="000001"/>
+              <w:bottom w:val="single" w:sz="4" w:space="0" w:color="000001"/>
+              <w:insideH w:val="single" w:sz="4" w:space="0" w:color="000001"/>
+            </w:tcBorders>
+            <w:shd w:fill="auto" w:val="clear"/>
+            <w:tcMar>
+              <w:left w:w="98" w:type="dxa"/>
               <w:right w:w="108" w:type="dxa"/>
             </w:tcMar>
           </w:tcPr>
@@ -851,16 +822,16 @@
         </w:tc>
         <w:tc>
           <w:tcPr>
-            <w:tcW w:w="2070" w:type="dxa"/>
-            <w:tcBorders>
-              <w:top w:val="single" w:sz="4" w:space="0" w:color="000000"/>
-              <w:left w:val="single" w:sz="4" w:space="0" w:color="000000"/>
-              <w:bottom w:val="single" w:sz="4" w:space="0" w:color="000000"/>
-              <w:insideH w:val="single" w:sz="4" w:space="0" w:color="000000"/>
-            </w:tcBorders>
-            <w:shd w:fill="auto" w:val="clear"/>
-            <w:tcMar>
-              <w:left w:w="103" w:type="dxa"/>
+            <w:tcW w:w="2069" w:type="dxa"/>
+            <w:tcBorders>
+              <w:top w:val="single" w:sz="4" w:space="0" w:color="000001"/>
+              <w:left w:val="single" w:sz="4" w:space="0" w:color="000001"/>
+              <w:bottom w:val="single" w:sz="4" w:space="0" w:color="000001"/>
+              <w:insideH w:val="single" w:sz="4" w:space="0" w:color="000001"/>
+            </w:tcBorders>
+            <w:shd w:fill="auto" w:val="clear"/>
+            <w:tcMar>
+              <w:left w:w="98" w:type="dxa"/>
               <w:right w:w="108" w:type="dxa"/>
             </w:tcMar>
           </w:tcPr>
@@ -906,14 +877,14 @@
             <w:tcW w:w="6030" w:type="dxa"/>
             <w:gridSpan w:val="2"/>
             <w:tcBorders>
-              <w:top w:val="single" w:sz="4" w:space="0" w:color="000000"/>
-              <w:left w:val="single" w:sz="4" w:space="0" w:color="000000"/>
-              <w:bottom w:val="single" w:sz="4" w:space="0" w:color="000000"/>
-              <w:insideH w:val="single" w:sz="4" w:space="0" w:color="000000"/>
-            </w:tcBorders>
-            <w:shd w:fill="auto" w:val="clear"/>
-            <w:tcMar>
-              <w:left w:w="103" w:type="dxa"/>
+              <w:top w:val="single" w:sz="4" w:space="0" w:color="000001"/>
+              <w:left w:val="single" w:sz="4" w:space="0" w:color="000001"/>
+              <w:bottom w:val="single" w:sz="4" w:space="0" w:color="000001"/>
+              <w:insideH w:val="single" w:sz="4" w:space="0" w:color="000001"/>
+            </w:tcBorders>
+            <w:shd w:fill="auto" w:val="clear"/>
+            <w:tcMar>
+              <w:left w:w="98" w:type="dxa"/>
               <w:right w:w="108" w:type="dxa"/>
             </w:tcMar>
           </w:tcPr>
@@ -954,43 +925,36 @@
         </w:tc>
         <w:tc>
           <w:tcPr>
-            <w:tcW w:w="1080" w:type="dxa"/>
+            <w:tcW w:w="1081" w:type="dxa"/>
             <w:gridSpan w:val="2"/>
             <w:tcBorders>
-              <w:top w:val="single" w:sz="4" w:space="0" w:color="000000"/>
-              <w:left w:val="single" w:sz="4" w:space="0" w:color="000000"/>
-              <w:bottom w:val="single" w:sz="4" w:space="0" w:color="000000"/>
-              <w:insideH w:val="single" w:sz="4" w:space="0" w:color="000000"/>
-            </w:tcBorders>
-            <w:shd w:fill="auto" w:val="clear"/>
-            <w:tcMar>
-              <w:left w:w="103" w:type="dxa"/>
-              <w:right w:w="108" w:type="dxa"/>
-            </w:tcMar>
-          </w:tcPr>
-          <w:p>
-            <w:pPr>
-              <w:pStyle w:val="TableText"/>
-              <w:snapToGrid w:val="false"/>
-              <w:spacing w:before="60" w:after="60"/>
-              <w:rPr>
-                <w:rFonts w:ascii="Arial Narrow" w:hAnsi="Arial Narrow" w:cs="Arial Narrow"/>
-                <w:sz w:val="18"/>
-              </w:rPr>
-            </w:pPr>
-            <w:r>
-              <w:rPr>
-                <w:rFonts w:cs="Arial Narrow" w:ascii="Arial Narrow" w:hAnsi="Arial Narrow"/>
-                <w:sz w:val="18"/>
-              </w:rPr>
-              <w:t>C</w:t>
-            </w:r>
-            <w:r>
-              <w:rPr>
-                <w:rFonts w:cs="Arial Narrow" w:ascii="Arial Narrow" w:hAnsi="Arial Narrow"/>
-                <w:sz w:val="18"/>
-              </w:rPr>
-              <w:t>G-5</w:t>
+              <w:top w:val="single" w:sz="4" w:space="0" w:color="000001"/>
+              <w:left w:val="single" w:sz="4" w:space="0" w:color="000001"/>
+              <w:bottom w:val="single" w:sz="4" w:space="0" w:color="000001"/>
+              <w:insideH w:val="single" w:sz="4" w:space="0" w:color="000001"/>
+            </w:tcBorders>
+            <w:shd w:fill="auto" w:val="clear"/>
+            <w:tcMar>
+              <w:left w:w="98" w:type="dxa"/>
+              <w:right w:w="108" w:type="dxa"/>
+            </w:tcMar>
+          </w:tcPr>
+          <w:p>
+            <w:pPr>
+              <w:pStyle w:val="TableText"/>
+              <w:snapToGrid w:val="false"/>
+              <w:spacing w:before="60" w:after="60"/>
+              <w:rPr>
+                <w:rFonts w:ascii="Arial Narrow" w:hAnsi="Arial Narrow" w:cs="Arial Narrow"/>
+                <w:sz w:val="18"/>
+              </w:rPr>
+            </w:pPr>
+            <w:r>
+              <w:rPr>
+                <w:rFonts w:cs="Arial Narrow" w:ascii="Arial Narrow" w:hAnsi="Arial Narrow"/>
+                <w:sz w:val="18"/>
+              </w:rPr>
+              <w:t>CG-5</w:t>
             </w:r>
           </w:p>
         </w:tc>
@@ -998,16 +962,16 @@
           <w:tcPr>
             <w:tcW w:w="1090" w:type="dxa"/>
             <w:tcBorders>
-              <w:top w:val="single" w:sz="4" w:space="0" w:color="000000"/>
-              <w:left w:val="single" w:sz="4" w:space="0" w:color="000000"/>
-              <w:bottom w:val="single" w:sz="4" w:space="0" w:color="000000"/>
-              <w:right w:val="single" w:sz="4" w:space="0" w:color="000000"/>
-              <w:insideH w:val="single" w:sz="4" w:space="0" w:color="000000"/>
-              <w:insideV w:val="single" w:sz="4" w:space="0" w:color="000000"/>
-            </w:tcBorders>
-            <w:shd w:fill="auto" w:val="clear"/>
-            <w:tcMar>
-              <w:left w:w="103" w:type="dxa"/>
+              <w:top w:val="single" w:sz="4" w:space="0" w:color="000001"/>
+              <w:left w:val="single" w:sz="4" w:space="0" w:color="000001"/>
+              <w:bottom w:val="single" w:sz="4" w:space="0" w:color="000001"/>
+              <w:right w:val="single" w:sz="4" w:space="0" w:color="000001"/>
+              <w:insideH w:val="single" w:sz="4" w:space="0" w:color="000001"/>
+              <w:insideV w:val="single" w:sz="4" w:space="0" w:color="000001"/>
+            </w:tcBorders>
+            <w:shd w:fill="auto" w:val="clear"/>
+            <w:tcMar>
+              <w:left w:w="98" w:type="dxa"/>
               <w:right w:w="108" w:type="dxa"/>
             </w:tcMar>
           </w:tcPr>
@@ -1039,14 +1003,14 @@
           <w:tcPr>
             <w:tcW w:w="630" w:type="dxa"/>
             <w:tcBorders>
-              <w:top w:val="single" w:sz="4" w:space="0" w:color="000000"/>
-              <w:left w:val="single" w:sz="4" w:space="0" w:color="000000"/>
-              <w:bottom w:val="single" w:sz="4" w:space="0" w:color="000000"/>
-              <w:insideH w:val="single" w:sz="4" w:space="0" w:color="000000"/>
-            </w:tcBorders>
-            <w:shd w:fill="auto" w:val="clear"/>
-            <w:tcMar>
-              <w:left w:w="103" w:type="dxa"/>
+              <w:top w:val="single" w:sz="4" w:space="0" w:color="000001"/>
+              <w:left w:val="single" w:sz="4" w:space="0" w:color="000001"/>
+              <w:bottom w:val="single" w:sz="4" w:space="0" w:color="000001"/>
+              <w:insideH w:val="single" w:sz="4" w:space="0" w:color="000001"/>
+            </w:tcBorders>
+            <w:shd w:fill="auto" w:val="clear"/>
+            <w:tcMar>
+              <w:left w:w="98" w:type="dxa"/>
               <w:right w:w="108" w:type="dxa"/>
             </w:tcMar>
           </w:tcPr>
@@ -1071,16 +1035,16 @@
         </w:tc>
         <w:tc>
           <w:tcPr>
-            <w:tcW w:w="2070" w:type="dxa"/>
-            <w:tcBorders>
-              <w:top w:val="single" w:sz="4" w:space="0" w:color="000000"/>
-              <w:left w:val="single" w:sz="4" w:space="0" w:color="000000"/>
-              <w:bottom w:val="single" w:sz="4" w:space="0" w:color="000000"/>
-              <w:insideH w:val="single" w:sz="4" w:space="0" w:color="000000"/>
-            </w:tcBorders>
-            <w:shd w:fill="auto" w:val="clear"/>
-            <w:tcMar>
-              <w:left w:w="103" w:type="dxa"/>
+            <w:tcW w:w="2069" w:type="dxa"/>
+            <w:tcBorders>
+              <w:top w:val="single" w:sz="4" w:space="0" w:color="000001"/>
+              <w:left w:val="single" w:sz="4" w:space="0" w:color="000001"/>
+              <w:bottom w:val="single" w:sz="4" w:space="0" w:color="000001"/>
+              <w:insideH w:val="single" w:sz="4" w:space="0" w:color="000001"/>
+            </w:tcBorders>
+            <w:shd w:fill="auto" w:val="clear"/>
+            <w:tcMar>
+              <w:left w:w="98" w:type="dxa"/>
               <w:right w:w="108" w:type="dxa"/>
             </w:tcMar>
           </w:tcPr>
@@ -1126,14 +1090,14 @@
             <w:tcW w:w="6030" w:type="dxa"/>
             <w:gridSpan w:val="2"/>
             <w:tcBorders>
-              <w:top w:val="single" w:sz="4" w:space="0" w:color="000000"/>
-              <w:left w:val="single" w:sz="4" w:space="0" w:color="000000"/>
-              <w:bottom w:val="single" w:sz="4" w:space="0" w:color="000000"/>
-              <w:insideH w:val="single" w:sz="4" w:space="0" w:color="000000"/>
-            </w:tcBorders>
-            <w:shd w:fill="auto" w:val="clear"/>
-            <w:tcMar>
-              <w:left w:w="103" w:type="dxa"/>
+              <w:top w:val="single" w:sz="4" w:space="0" w:color="000001"/>
+              <w:left w:val="single" w:sz="4" w:space="0" w:color="000001"/>
+              <w:bottom w:val="single" w:sz="4" w:space="0" w:color="000001"/>
+              <w:insideH w:val="single" w:sz="4" w:space="0" w:color="000001"/>
+            </w:tcBorders>
+            <w:shd w:fill="auto" w:val="clear"/>
+            <w:tcMar>
+              <w:left w:w="98" w:type="dxa"/>
               <w:right w:w="108" w:type="dxa"/>
             </w:tcMar>
           </w:tcPr>
@@ -1174,17 +1138,17 @@
         </w:tc>
         <w:tc>
           <w:tcPr>
-            <w:tcW w:w="1080" w:type="dxa"/>
+            <w:tcW w:w="1081" w:type="dxa"/>
             <w:gridSpan w:val="2"/>
             <w:tcBorders>
-              <w:top w:val="single" w:sz="4" w:space="0" w:color="000000"/>
-              <w:left w:val="single" w:sz="4" w:space="0" w:color="000000"/>
-              <w:bottom w:val="single" w:sz="4" w:space="0" w:color="000000"/>
-              <w:insideH w:val="single" w:sz="4" w:space="0" w:color="000000"/>
-            </w:tcBorders>
-            <w:shd w:fill="auto" w:val="clear"/>
-            <w:tcMar>
-              <w:left w:w="103" w:type="dxa"/>
+              <w:top w:val="single" w:sz="4" w:space="0" w:color="000001"/>
+              <w:left w:val="single" w:sz="4" w:space="0" w:color="000001"/>
+              <w:bottom w:val="single" w:sz="4" w:space="0" w:color="000001"/>
+              <w:insideH w:val="single" w:sz="4" w:space="0" w:color="000001"/>
+            </w:tcBorders>
+            <w:shd w:fill="auto" w:val="clear"/>
+            <w:tcMar>
+              <w:left w:w="98" w:type="dxa"/>
               <w:right w:w="108" w:type="dxa"/>
             </w:tcMar>
           </w:tcPr>
@@ -1211,16 +1175,16 @@
           <w:tcPr>
             <w:tcW w:w="1090" w:type="dxa"/>
             <w:tcBorders>
-              <w:top w:val="single" w:sz="4" w:space="0" w:color="000000"/>
-              <w:left w:val="single" w:sz="4" w:space="0" w:color="000000"/>
-              <w:bottom w:val="single" w:sz="4" w:space="0" w:color="000000"/>
-              <w:right w:val="single" w:sz="4" w:space="0" w:color="000000"/>
-              <w:insideH w:val="single" w:sz="4" w:space="0" w:color="000000"/>
-              <w:insideV w:val="single" w:sz="4" w:space="0" w:color="000000"/>
-            </w:tcBorders>
-            <w:shd w:fill="auto" w:val="clear"/>
-            <w:tcMar>
-              <w:left w:w="103" w:type="dxa"/>
+              <w:top w:val="single" w:sz="4" w:space="0" w:color="000001"/>
+              <w:left w:val="single" w:sz="4" w:space="0" w:color="000001"/>
+              <w:bottom w:val="single" w:sz="4" w:space="0" w:color="000001"/>
+              <w:right w:val="single" w:sz="4" w:space="0" w:color="000001"/>
+              <w:insideH w:val="single" w:sz="4" w:space="0" w:color="000001"/>
+              <w:insideV w:val="single" w:sz="4" w:space="0" w:color="000001"/>
+            </w:tcBorders>
+            <w:shd w:fill="auto" w:val="clear"/>
+            <w:tcMar>
+              <w:left w:w="98" w:type="dxa"/>
               <w:right w:w="108" w:type="dxa"/>
             </w:tcMar>
           </w:tcPr>
@@ -1252,14 +1216,14 @@
           <w:tcPr>
             <w:tcW w:w="630" w:type="dxa"/>
             <w:tcBorders>
-              <w:top w:val="single" w:sz="4" w:space="0" w:color="000000"/>
-              <w:left w:val="single" w:sz="4" w:space="0" w:color="000000"/>
-              <w:bottom w:val="single" w:sz="4" w:space="0" w:color="000000"/>
-              <w:insideH w:val="single" w:sz="4" w:space="0" w:color="000000"/>
-            </w:tcBorders>
-            <w:shd w:fill="auto" w:val="clear"/>
-            <w:tcMar>
-              <w:left w:w="103" w:type="dxa"/>
+              <w:top w:val="single" w:sz="4" w:space="0" w:color="000001"/>
+              <w:left w:val="single" w:sz="4" w:space="0" w:color="000001"/>
+              <w:bottom w:val="single" w:sz="4" w:space="0" w:color="000001"/>
+              <w:insideH w:val="single" w:sz="4" w:space="0" w:color="000001"/>
+            </w:tcBorders>
+            <w:shd w:fill="auto" w:val="clear"/>
+            <w:tcMar>
+              <w:left w:w="98" w:type="dxa"/>
               <w:right w:w="108" w:type="dxa"/>
             </w:tcMar>
           </w:tcPr>
@@ -1284,16 +1248,16 @@
         </w:tc>
         <w:tc>
           <w:tcPr>
-            <w:tcW w:w="2070" w:type="dxa"/>
-            <w:tcBorders>
-              <w:top w:val="single" w:sz="4" w:space="0" w:color="000000"/>
-              <w:left w:val="single" w:sz="4" w:space="0" w:color="000000"/>
-              <w:bottom w:val="single" w:sz="4" w:space="0" w:color="000000"/>
-              <w:insideH w:val="single" w:sz="4" w:space="0" w:color="000000"/>
-            </w:tcBorders>
-            <w:shd w:fill="auto" w:val="clear"/>
-            <w:tcMar>
-              <w:left w:w="103" w:type="dxa"/>
+            <w:tcW w:w="2069" w:type="dxa"/>
+            <w:tcBorders>
+              <w:top w:val="single" w:sz="4" w:space="0" w:color="000001"/>
+              <w:left w:val="single" w:sz="4" w:space="0" w:color="000001"/>
+              <w:bottom w:val="single" w:sz="4" w:space="0" w:color="000001"/>
+              <w:insideH w:val="single" w:sz="4" w:space="0" w:color="000001"/>
+            </w:tcBorders>
+            <w:shd w:fill="auto" w:val="clear"/>
+            <w:tcMar>
+              <w:left w:w="98" w:type="dxa"/>
               <w:right w:w="108" w:type="dxa"/>
             </w:tcMar>
           </w:tcPr>
@@ -1339,14 +1303,14 @@
             <w:tcW w:w="6030" w:type="dxa"/>
             <w:gridSpan w:val="2"/>
             <w:tcBorders>
-              <w:top w:val="single" w:sz="4" w:space="0" w:color="000000"/>
-              <w:left w:val="single" w:sz="4" w:space="0" w:color="000000"/>
-              <w:bottom w:val="single" w:sz="4" w:space="0" w:color="000000"/>
-              <w:insideH w:val="single" w:sz="4" w:space="0" w:color="000000"/>
-            </w:tcBorders>
-            <w:shd w:fill="auto" w:val="clear"/>
-            <w:tcMar>
-              <w:left w:w="103" w:type="dxa"/>
+              <w:top w:val="single" w:sz="4" w:space="0" w:color="000001"/>
+              <w:left w:val="single" w:sz="4" w:space="0" w:color="000001"/>
+              <w:bottom w:val="single" w:sz="4" w:space="0" w:color="000001"/>
+              <w:insideH w:val="single" w:sz="4" w:space="0" w:color="000001"/>
+            </w:tcBorders>
+            <w:shd w:fill="auto" w:val="clear"/>
+            <w:tcMar>
+              <w:left w:w="98" w:type="dxa"/>
               <w:right w:w="108" w:type="dxa"/>
             </w:tcMar>
           </w:tcPr>
@@ -1387,17 +1351,17 @@
         </w:tc>
         <w:tc>
           <w:tcPr>
-            <w:tcW w:w="1080" w:type="dxa"/>
+            <w:tcW w:w="1081" w:type="dxa"/>
             <w:gridSpan w:val="2"/>
             <w:tcBorders>
-              <w:top w:val="single" w:sz="4" w:space="0" w:color="000000"/>
-              <w:left w:val="single" w:sz="4" w:space="0" w:color="000000"/>
-              <w:bottom w:val="single" w:sz="4" w:space="0" w:color="000000"/>
-              <w:insideH w:val="single" w:sz="4" w:space="0" w:color="000000"/>
-            </w:tcBorders>
-            <w:shd w:fill="auto" w:val="clear"/>
-            <w:tcMar>
-              <w:left w:w="103" w:type="dxa"/>
+              <w:top w:val="single" w:sz="4" w:space="0" w:color="000001"/>
+              <w:left w:val="single" w:sz="4" w:space="0" w:color="000001"/>
+              <w:bottom w:val="single" w:sz="4" w:space="0" w:color="000001"/>
+              <w:insideH w:val="single" w:sz="4" w:space="0" w:color="000001"/>
+            </w:tcBorders>
+            <w:shd w:fill="auto" w:val="clear"/>
+            <w:tcMar>
+              <w:left w:w="98" w:type="dxa"/>
               <w:right w:w="108" w:type="dxa"/>
             </w:tcMar>
           </w:tcPr>
@@ -1424,16 +1388,16 @@
           <w:tcPr>
             <w:tcW w:w="1090" w:type="dxa"/>
             <w:tcBorders>
-              <w:top w:val="single" w:sz="4" w:space="0" w:color="000000"/>
-              <w:left w:val="single" w:sz="4" w:space="0" w:color="000000"/>
-              <w:bottom w:val="single" w:sz="4" w:space="0" w:color="000000"/>
-              <w:right w:val="single" w:sz="4" w:space="0" w:color="000000"/>
-              <w:insideH w:val="single" w:sz="4" w:space="0" w:color="000000"/>
-              <w:insideV w:val="single" w:sz="4" w:space="0" w:color="000000"/>
-            </w:tcBorders>
-            <w:shd w:fill="auto" w:val="clear"/>
-            <w:tcMar>
-              <w:left w:w="103" w:type="dxa"/>
+              <w:top w:val="single" w:sz="4" w:space="0" w:color="000001"/>
+              <w:left w:val="single" w:sz="4" w:space="0" w:color="000001"/>
+              <w:bottom w:val="single" w:sz="4" w:space="0" w:color="000001"/>
+              <w:right w:val="single" w:sz="4" w:space="0" w:color="000001"/>
+              <w:insideH w:val="single" w:sz="4" w:space="0" w:color="000001"/>
+              <w:insideV w:val="single" w:sz="4" w:space="0" w:color="000001"/>
+            </w:tcBorders>
+            <w:shd w:fill="auto" w:val="clear"/>
+            <w:tcMar>
+              <w:left w:w="98" w:type="dxa"/>
               <w:right w:w="108" w:type="dxa"/>
             </w:tcMar>
           </w:tcPr>
@@ -1465,14 +1429,14 @@
           <w:tcPr>
             <w:tcW w:w="630" w:type="dxa"/>
             <w:tcBorders>
-              <w:top w:val="single" w:sz="4" w:space="0" w:color="000000"/>
-              <w:left w:val="single" w:sz="4" w:space="0" w:color="000000"/>
-              <w:bottom w:val="single" w:sz="4" w:space="0" w:color="000000"/>
-              <w:insideH w:val="single" w:sz="4" w:space="0" w:color="000000"/>
-            </w:tcBorders>
-            <w:shd w:fill="auto" w:val="clear"/>
-            <w:tcMar>
-              <w:left w:w="103" w:type="dxa"/>
+              <w:top w:val="single" w:sz="4" w:space="0" w:color="000001"/>
+              <w:left w:val="single" w:sz="4" w:space="0" w:color="000001"/>
+              <w:bottom w:val="single" w:sz="4" w:space="0" w:color="000001"/>
+              <w:insideH w:val="single" w:sz="4" w:space="0" w:color="000001"/>
+            </w:tcBorders>
+            <w:shd w:fill="auto" w:val="clear"/>
+            <w:tcMar>
+              <w:left w:w="98" w:type="dxa"/>
               <w:right w:w="108" w:type="dxa"/>
             </w:tcMar>
           </w:tcPr>
@@ -1497,16 +1461,16 @@
         </w:tc>
         <w:tc>
           <w:tcPr>
-            <w:tcW w:w="2070" w:type="dxa"/>
-            <w:tcBorders>
-              <w:top w:val="single" w:sz="4" w:space="0" w:color="000000"/>
-              <w:left w:val="single" w:sz="4" w:space="0" w:color="000000"/>
-              <w:bottom w:val="single" w:sz="4" w:space="0" w:color="000000"/>
-              <w:insideH w:val="single" w:sz="4" w:space="0" w:color="000000"/>
-            </w:tcBorders>
-            <w:shd w:fill="auto" w:val="clear"/>
-            <w:tcMar>
-              <w:left w:w="103" w:type="dxa"/>
+            <w:tcW w:w="2069" w:type="dxa"/>
+            <w:tcBorders>
+              <w:top w:val="single" w:sz="4" w:space="0" w:color="000001"/>
+              <w:left w:val="single" w:sz="4" w:space="0" w:color="000001"/>
+              <w:bottom w:val="single" w:sz="4" w:space="0" w:color="000001"/>
+              <w:insideH w:val="single" w:sz="4" w:space="0" w:color="000001"/>
+            </w:tcBorders>
+            <w:shd w:fill="auto" w:val="clear"/>
+            <w:tcMar>
+              <w:left w:w="98" w:type="dxa"/>
               <w:right w:w="108" w:type="dxa"/>
             </w:tcMar>
           </w:tcPr>
@@ -1552,14 +1516,14 @@
             <w:tcW w:w="6030" w:type="dxa"/>
             <w:gridSpan w:val="2"/>
             <w:tcBorders>
-              <w:top w:val="single" w:sz="4" w:space="0" w:color="000000"/>
-              <w:left w:val="single" w:sz="4" w:space="0" w:color="000000"/>
-              <w:bottom w:val="single" w:sz="4" w:space="0" w:color="000000"/>
-              <w:insideH w:val="single" w:sz="4" w:space="0" w:color="000000"/>
-            </w:tcBorders>
-            <w:shd w:fill="auto" w:val="clear"/>
-            <w:tcMar>
-              <w:left w:w="103" w:type="dxa"/>
+              <w:top w:val="single" w:sz="4" w:space="0" w:color="000001"/>
+              <w:left w:val="single" w:sz="4" w:space="0" w:color="000001"/>
+              <w:bottom w:val="single" w:sz="4" w:space="0" w:color="000001"/>
+              <w:insideH w:val="single" w:sz="4" w:space="0" w:color="000001"/>
+            </w:tcBorders>
+            <w:shd w:fill="auto" w:val="clear"/>
+            <w:tcMar>
+              <w:left w:w="98" w:type="dxa"/>
               <w:right w:w="108" w:type="dxa"/>
             </w:tcMar>
           </w:tcPr>
@@ -1600,17 +1564,17 @@
         </w:tc>
         <w:tc>
           <w:tcPr>
-            <w:tcW w:w="1080" w:type="dxa"/>
+            <w:tcW w:w="1081" w:type="dxa"/>
             <w:gridSpan w:val="2"/>
             <w:tcBorders>
-              <w:top w:val="single" w:sz="4" w:space="0" w:color="000000"/>
-              <w:left w:val="single" w:sz="4" w:space="0" w:color="000000"/>
-              <w:bottom w:val="single" w:sz="4" w:space="0" w:color="000000"/>
-              <w:insideH w:val="single" w:sz="4" w:space="0" w:color="000000"/>
-            </w:tcBorders>
-            <w:shd w:fill="auto" w:val="clear"/>
-            <w:tcMar>
-              <w:left w:w="103" w:type="dxa"/>
+              <w:top w:val="single" w:sz="4" w:space="0" w:color="000001"/>
+              <w:left w:val="single" w:sz="4" w:space="0" w:color="000001"/>
+              <w:bottom w:val="single" w:sz="4" w:space="0" w:color="000001"/>
+              <w:insideH w:val="single" w:sz="4" w:space="0" w:color="000001"/>
+            </w:tcBorders>
+            <w:shd w:fill="auto" w:val="clear"/>
+            <w:tcMar>
+              <w:left w:w="98" w:type="dxa"/>
               <w:right w:w="108" w:type="dxa"/>
             </w:tcMar>
           </w:tcPr>
@@ -1637,16 +1601,16 @@
           <w:tcPr>
             <w:tcW w:w="1090" w:type="dxa"/>
             <w:tcBorders>
-              <w:top w:val="single" w:sz="4" w:space="0" w:color="000000"/>
-              <w:left w:val="single" w:sz="4" w:space="0" w:color="000000"/>
-              <w:bottom w:val="single" w:sz="4" w:space="0" w:color="000000"/>
-              <w:right w:val="single" w:sz="4" w:space="0" w:color="000000"/>
-              <w:insideH w:val="single" w:sz="4" w:space="0" w:color="000000"/>
-              <w:insideV w:val="single" w:sz="4" w:space="0" w:color="000000"/>
-            </w:tcBorders>
-            <w:shd w:fill="auto" w:val="clear"/>
-            <w:tcMar>
-              <w:left w:w="103" w:type="dxa"/>
+              <w:top w:val="single" w:sz="4" w:space="0" w:color="000001"/>
+              <w:left w:val="single" w:sz="4" w:space="0" w:color="000001"/>
+              <w:bottom w:val="single" w:sz="4" w:space="0" w:color="000001"/>
+              <w:right w:val="single" w:sz="4" w:space="0" w:color="000001"/>
+              <w:insideH w:val="single" w:sz="4" w:space="0" w:color="000001"/>
+              <w:insideV w:val="single" w:sz="4" w:space="0" w:color="000001"/>
+            </w:tcBorders>
+            <w:shd w:fill="auto" w:val="clear"/>
+            <w:tcMar>
+              <w:left w:w="98" w:type="dxa"/>
               <w:right w:w="108" w:type="dxa"/>
             </w:tcMar>
           </w:tcPr>
@@ -1678,14 +1642,14 @@
           <w:tcPr>
             <w:tcW w:w="630" w:type="dxa"/>
             <w:tcBorders>
-              <w:top w:val="single" w:sz="4" w:space="0" w:color="000000"/>
-              <w:left w:val="single" w:sz="4" w:space="0" w:color="000000"/>
-              <w:bottom w:val="single" w:sz="4" w:space="0" w:color="000000"/>
-              <w:insideH w:val="single" w:sz="4" w:space="0" w:color="000000"/>
-            </w:tcBorders>
-            <w:shd w:fill="auto" w:val="clear"/>
-            <w:tcMar>
-              <w:left w:w="103" w:type="dxa"/>
+              <w:top w:val="single" w:sz="4" w:space="0" w:color="000001"/>
+              <w:left w:val="single" w:sz="4" w:space="0" w:color="000001"/>
+              <w:bottom w:val="single" w:sz="4" w:space="0" w:color="000001"/>
+              <w:insideH w:val="single" w:sz="4" w:space="0" w:color="000001"/>
+            </w:tcBorders>
+            <w:shd w:fill="auto" w:val="clear"/>
+            <w:tcMar>
+              <w:left w:w="98" w:type="dxa"/>
               <w:right w:w="108" w:type="dxa"/>
             </w:tcMar>
           </w:tcPr>
@@ -1710,16 +1674,16 @@
         </w:tc>
         <w:tc>
           <w:tcPr>
-            <w:tcW w:w="2070" w:type="dxa"/>
-            <w:tcBorders>
-              <w:top w:val="single" w:sz="4" w:space="0" w:color="000000"/>
-              <w:left w:val="single" w:sz="4" w:space="0" w:color="000000"/>
-              <w:bottom w:val="single" w:sz="4" w:space="0" w:color="000000"/>
-              <w:insideH w:val="single" w:sz="4" w:space="0" w:color="000000"/>
-            </w:tcBorders>
-            <w:shd w:fill="auto" w:val="clear"/>
-            <w:tcMar>
-              <w:left w:w="103" w:type="dxa"/>
+            <w:tcW w:w="2069" w:type="dxa"/>
+            <w:tcBorders>
+              <w:top w:val="single" w:sz="4" w:space="0" w:color="000001"/>
+              <w:left w:val="single" w:sz="4" w:space="0" w:color="000001"/>
+              <w:bottom w:val="single" w:sz="4" w:space="0" w:color="000001"/>
+              <w:insideH w:val="single" w:sz="4" w:space="0" w:color="000001"/>
+            </w:tcBorders>
+            <w:shd w:fill="auto" w:val="clear"/>
+            <w:tcMar>
+              <w:left w:w="98" w:type="dxa"/>
               <w:right w:w="108" w:type="dxa"/>
             </w:tcMar>
           </w:tcPr>
@@ -1765,65 +1729,62 @@
             <w:tcW w:w="6030" w:type="dxa"/>
             <w:gridSpan w:val="2"/>
             <w:tcBorders>
-              <w:top w:val="single" w:sz="4" w:space="0" w:color="000000"/>
-              <w:left w:val="single" w:sz="4" w:space="0" w:color="000000"/>
-              <w:bottom w:val="single" w:sz="4" w:space="0" w:color="000000"/>
-              <w:insideH w:val="single" w:sz="4" w:space="0" w:color="000000"/>
-            </w:tcBorders>
-            <w:shd w:fill="auto" w:val="clear"/>
-            <w:tcMar>
-              <w:left w:w="103" w:type="dxa"/>
-              <w:right w:w="108" w:type="dxa"/>
-            </w:tcMar>
-          </w:tcPr>
-          <w:p>
-            <w:pPr>
-              <w:pStyle w:val="TableText"/>
-              <w:snapToGrid w:val="false"/>
-              <w:spacing w:before="60" w:after="60"/>
-              <w:rPr>
-                <w:rFonts w:ascii="Arial Narrow" w:hAnsi="Arial Narrow" w:cs="Arial Narrow"/>
-                <w:sz w:val="18"/>
-              </w:rPr>
-            </w:pPr>
-            <w:r>
-              <w:rPr>
-                <w:rFonts w:cs="Arial Narrow" w:ascii="Arial Narrow" w:hAnsi="Arial Narrow"/>
-                <w:sz w:val="18"/>
-              </w:rPr>
-              <w:t>BubleSort() is incorrectly implemented.  The for loops cause the method to skip the first and last element of the array to be sorted.</w:t>
-            </w:r>
-          </w:p>
-          <w:p>
-            <w:pPr>
-              <w:pStyle w:val="TableText"/>
-              <w:spacing w:before="60" w:after="60"/>
-              <w:rPr>
-                <w:rFonts w:ascii="Arial Narrow" w:hAnsi="Arial Narrow" w:cs="Arial Narrow"/>
-                <w:sz w:val="18"/>
-              </w:rPr>
-            </w:pPr>
-            <w:r>
-              <w:rPr>
-                <w:rFonts w:cs="Arial Narrow" w:ascii="Arial Narrow" w:hAnsi="Arial Narrow"/>
-                <w:sz w:val="18"/>
-              </w:rPr>
-            </w:r>
-          </w:p>
-        </w:tc>
-        <w:tc>
-          <w:tcPr>
-            <w:tcW w:w="1080" w:type="dxa"/>
+              <w:top w:val="single" w:sz="4" w:space="0" w:color="000001"/>
+              <w:left w:val="single" w:sz="4" w:space="0" w:color="000001"/>
+              <w:bottom w:val="single" w:sz="4" w:space="0" w:color="000001"/>
+              <w:insideH w:val="single" w:sz="4" w:space="0" w:color="000001"/>
+            </w:tcBorders>
+            <w:shd w:fill="auto" w:val="clear"/>
+            <w:tcMar>
+              <w:left w:w="98" w:type="dxa"/>
+              <w:right w:w="108" w:type="dxa"/>
+            </w:tcMar>
+          </w:tcPr>
+          <w:p>
+            <w:pPr>
+              <w:pStyle w:val="TableText"/>
+              <w:snapToGrid w:val="false"/>
+              <w:spacing w:before="60" w:after="60"/>
+              <w:rPr/>
+            </w:pPr>
+            <w:r>
+              <w:rPr>
+                <w:rFonts w:cs="Arial Narrow" w:ascii="Arial Narrow" w:hAnsi="Arial Narrow"/>
+                <w:sz w:val="18"/>
+              </w:rPr>
+              <w:t>Bubble sort is incorrectly implemented.</w:t>
+            </w:r>
+          </w:p>
+          <w:p>
+            <w:pPr>
+              <w:pStyle w:val="TableText"/>
+              <w:spacing w:before="60" w:after="60"/>
+              <w:rPr>
+                <w:rFonts w:ascii="Arial Narrow" w:hAnsi="Arial Narrow" w:cs="Arial Narrow"/>
+                <w:sz w:val="18"/>
+              </w:rPr>
+            </w:pPr>
+            <w:r>
+              <w:rPr>
+                <w:rFonts w:cs="Arial Narrow" w:ascii="Arial Narrow" w:hAnsi="Arial Narrow"/>
+                <w:sz w:val="18"/>
+              </w:rPr>
+            </w:r>
+          </w:p>
+        </w:tc>
+        <w:tc>
+          <w:tcPr>
+            <w:tcW w:w="1081" w:type="dxa"/>
             <w:gridSpan w:val="2"/>
             <w:tcBorders>
-              <w:top w:val="single" w:sz="4" w:space="0" w:color="000000"/>
-              <w:left w:val="single" w:sz="4" w:space="0" w:color="000000"/>
-              <w:bottom w:val="single" w:sz="4" w:space="0" w:color="000000"/>
-              <w:insideH w:val="single" w:sz="4" w:space="0" w:color="000000"/>
-            </w:tcBorders>
-            <w:shd w:fill="auto" w:val="clear"/>
-            <w:tcMar>
-              <w:left w:w="103" w:type="dxa"/>
+              <w:top w:val="single" w:sz="4" w:space="0" w:color="000001"/>
+              <w:left w:val="single" w:sz="4" w:space="0" w:color="000001"/>
+              <w:bottom w:val="single" w:sz="4" w:space="0" w:color="000001"/>
+              <w:insideH w:val="single" w:sz="4" w:space="0" w:color="000001"/>
+            </w:tcBorders>
+            <w:shd w:fill="auto" w:val="clear"/>
+            <w:tcMar>
+              <w:left w:w="98" w:type="dxa"/>
               <w:right w:w="108" w:type="dxa"/>
             </w:tcMar>
           </w:tcPr>
@@ -1850,16 +1811,16 @@
           <w:tcPr>
             <w:tcW w:w="1090" w:type="dxa"/>
             <w:tcBorders>
-              <w:top w:val="single" w:sz="4" w:space="0" w:color="000000"/>
-              <w:left w:val="single" w:sz="4" w:space="0" w:color="000000"/>
-              <w:bottom w:val="single" w:sz="4" w:space="0" w:color="000000"/>
-              <w:right w:val="single" w:sz="4" w:space="0" w:color="000000"/>
-              <w:insideH w:val="single" w:sz="4" w:space="0" w:color="000000"/>
-              <w:insideV w:val="single" w:sz="4" w:space="0" w:color="000000"/>
-            </w:tcBorders>
-            <w:shd w:fill="auto" w:val="clear"/>
-            <w:tcMar>
-              <w:left w:w="103" w:type="dxa"/>
+              <w:top w:val="single" w:sz="4" w:space="0" w:color="000001"/>
+              <w:left w:val="single" w:sz="4" w:space="0" w:color="000001"/>
+              <w:bottom w:val="single" w:sz="4" w:space="0" w:color="000001"/>
+              <w:right w:val="single" w:sz="4" w:space="0" w:color="000001"/>
+              <w:insideH w:val="single" w:sz="4" w:space="0" w:color="000001"/>
+              <w:insideV w:val="single" w:sz="4" w:space="0" w:color="000001"/>
+            </w:tcBorders>
+            <w:shd w:fill="auto" w:val="clear"/>
+            <w:tcMar>
+              <w:left w:w="98" w:type="dxa"/>
               <w:right w:w="108" w:type="dxa"/>
             </w:tcMar>
           </w:tcPr>
@@ -1891,14 +1852,14 @@
           <w:tcPr>
             <w:tcW w:w="630" w:type="dxa"/>
             <w:tcBorders>
-              <w:top w:val="single" w:sz="4" w:space="0" w:color="000000"/>
-              <w:left w:val="single" w:sz="4" w:space="0" w:color="000000"/>
-              <w:bottom w:val="single" w:sz="4" w:space="0" w:color="000000"/>
-              <w:insideH w:val="single" w:sz="4" w:space="0" w:color="000000"/>
-            </w:tcBorders>
-            <w:shd w:fill="auto" w:val="clear"/>
-            <w:tcMar>
-              <w:left w:w="103" w:type="dxa"/>
+              <w:top w:val="single" w:sz="4" w:space="0" w:color="000001"/>
+              <w:left w:val="single" w:sz="4" w:space="0" w:color="000001"/>
+              <w:bottom w:val="single" w:sz="4" w:space="0" w:color="000001"/>
+              <w:insideH w:val="single" w:sz="4" w:space="0" w:color="000001"/>
+            </w:tcBorders>
+            <w:shd w:fill="auto" w:val="clear"/>
+            <w:tcMar>
+              <w:left w:w="98" w:type="dxa"/>
               <w:right w:w="108" w:type="dxa"/>
             </w:tcMar>
           </w:tcPr>
@@ -1923,16 +1884,16 @@
         </w:tc>
         <w:tc>
           <w:tcPr>
-            <w:tcW w:w="2070" w:type="dxa"/>
-            <w:tcBorders>
-              <w:top w:val="single" w:sz="4" w:space="0" w:color="000000"/>
-              <w:left w:val="single" w:sz="4" w:space="0" w:color="000000"/>
-              <w:bottom w:val="single" w:sz="4" w:space="0" w:color="000000"/>
-              <w:insideH w:val="single" w:sz="4" w:space="0" w:color="000000"/>
-            </w:tcBorders>
-            <w:shd w:fill="auto" w:val="clear"/>
-            <w:tcMar>
-              <w:left w:w="103" w:type="dxa"/>
+            <w:tcW w:w="2069" w:type="dxa"/>
+            <w:tcBorders>
+              <w:top w:val="single" w:sz="4" w:space="0" w:color="000001"/>
+              <w:left w:val="single" w:sz="4" w:space="0" w:color="000001"/>
+              <w:bottom w:val="single" w:sz="4" w:space="0" w:color="000001"/>
+              <w:insideH w:val="single" w:sz="4" w:space="0" w:color="000001"/>
+            </w:tcBorders>
+            <w:shd w:fill="auto" w:val="clear"/>
+            <w:tcMar>
+              <w:left w:w="98" w:type="dxa"/>
               <w:right w:w="108" w:type="dxa"/>
             </w:tcMar>
           </w:tcPr>
@@ -1978,14 +1939,14 @@
             <w:tcW w:w="6030" w:type="dxa"/>
             <w:gridSpan w:val="2"/>
             <w:tcBorders>
-              <w:top w:val="single" w:sz="4" w:space="0" w:color="000000"/>
-              <w:left w:val="single" w:sz="4" w:space="0" w:color="000000"/>
-              <w:bottom w:val="single" w:sz="4" w:space="0" w:color="000000"/>
-              <w:insideH w:val="single" w:sz="4" w:space="0" w:color="000000"/>
-            </w:tcBorders>
-            <w:shd w:fill="auto" w:val="clear"/>
-            <w:tcMar>
-              <w:left w:w="103" w:type="dxa"/>
+              <w:top w:val="single" w:sz="4" w:space="0" w:color="000001"/>
+              <w:left w:val="single" w:sz="4" w:space="0" w:color="000001"/>
+              <w:bottom w:val="single" w:sz="4" w:space="0" w:color="000001"/>
+              <w:insideH w:val="single" w:sz="4" w:space="0" w:color="000001"/>
+            </w:tcBorders>
+            <w:shd w:fill="auto" w:val="clear"/>
+            <w:tcMar>
+              <w:left w:w="98" w:type="dxa"/>
               <w:right w:w="108" w:type="dxa"/>
             </w:tcMar>
           </w:tcPr>
@@ -2026,17 +1987,17 @@
         </w:tc>
         <w:tc>
           <w:tcPr>
-            <w:tcW w:w="1080" w:type="dxa"/>
+            <w:tcW w:w="1081" w:type="dxa"/>
             <w:gridSpan w:val="2"/>
             <w:tcBorders>
-              <w:top w:val="single" w:sz="4" w:space="0" w:color="000000"/>
-              <w:left w:val="single" w:sz="4" w:space="0" w:color="000000"/>
-              <w:bottom w:val="single" w:sz="4" w:space="0" w:color="000000"/>
-              <w:insideH w:val="single" w:sz="4" w:space="0" w:color="000000"/>
-            </w:tcBorders>
-            <w:shd w:fill="auto" w:val="clear"/>
-            <w:tcMar>
-              <w:left w:w="103" w:type="dxa"/>
+              <w:top w:val="single" w:sz="4" w:space="0" w:color="000001"/>
+              <w:left w:val="single" w:sz="4" w:space="0" w:color="000001"/>
+              <w:bottom w:val="single" w:sz="4" w:space="0" w:color="000001"/>
+              <w:insideH w:val="single" w:sz="4" w:space="0" w:color="000001"/>
+            </w:tcBorders>
+            <w:shd w:fill="auto" w:val="clear"/>
+            <w:tcMar>
+              <w:left w:w="98" w:type="dxa"/>
               <w:right w:w="108" w:type="dxa"/>
             </w:tcMar>
           </w:tcPr>
@@ -2063,16 +2024,16 @@
           <w:tcPr>
             <w:tcW w:w="1090" w:type="dxa"/>
             <w:tcBorders>
-              <w:top w:val="single" w:sz="4" w:space="0" w:color="000000"/>
-              <w:left w:val="single" w:sz="4" w:space="0" w:color="000000"/>
-              <w:bottom w:val="single" w:sz="4" w:space="0" w:color="000000"/>
-              <w:right w:val="single" w:sz="4" w:space="0" w:color="000000"/>
-              <w:insideH w:val="single" w:sz="4" w:space="0" w:color="000000"/>
-              <w:insideV w:val="single" w:sz="4" w:space="0" w:color="000000"/>
-            </w:tcBorders>
-            <w:shd w:fill="auto" w:val="clear"/>
-            <w:tcMar>
-              <w:left w:w="103" w:type="dxa"/>
+              <w:top w:val="single" w:sz="4" w:space="0" w:color="000001"/>
+              <w:left w:val="single" w:sz="4" w:space="0" w:color="000001"/>
+              <w:bottom w:val="single" w:sz="4" w:space="0" w:color="000001"/>
+              <w:right w:val="single" w:sz="4" w:space="0" w:color="000001"/>
+              <w:insideH w:val="single" w:sz="4" w:space="0" w:color="000001"/>
+              <w:insideV w:val="single" w:sz="4" w:space="0" w:color="000001"/>
+            </w:tcBorders>
+            <w:shd w:fill="auto" w:val="clear"/>
+            <w:tcMar>
+              <w:left w:w="98" w:type="dxa"/>
               <w:right w:w="108" w:type="dxa"/>
             </w:tcMar>
           </w:tcPr>
@@ -2104,14 +2065,14 @@
           <w:tcPr>
             <w:tcW w:w="630" w:type="dxa"/>
             <w:tcBorders>
-              <w:top w:val="single" w:sz="4" w:space="0" w:color="000000"/>
-              <w:left w:val="single" w:sz="4" w:space="0" w:color="000000"/>
-              <w:bottom w:val="single" w:sz="4" w:space="0" w:color="000000"/>
-              <w:insideH w:val="single" w:sz="4" w:space="0" w:color="000000"/>
-            </w:tcBorders>
-            <w:shd w:fill="auto" w:val="clear"/>
-            <w:tcMar>
-              <w:left w:w="103" w:type="dxa"/>
+              <w:top w:val="single" w:sz="4" w:space="0" w:color="000001"/>
+              <w:left w:val="single" w:sz="4" w:space="0" w:color="000001"/>
+              <w:bottom w:val="single" w:sz="4" w:space="0" w:color="000001"/>
+              <w:insideH w:val="single" w:sz="4" w:space="0" w:color="000001"/>
+            </w:tcBorders>
+            <w:shd w:fill="auto" w:val="clear"/>
+            <w:tcMar>
+              <w:left w:w="98" w:type="dxa"/>
               <w:right w:w="108" w:type="dxa"/>
             </w:tcMar>
           </w:tcPr>
@@ -2136,16 +2097,16 @@
         </w:tc>
         <w:tc>
           <w:tcPr>
-            <w:tcW w:w="2070" w:type="dxa"/>
-            <w:tcBorders>
-              <w:top w:val="single" w:sz="4" w:space="0" w:color="000000"/>
-              <w:left w:val="single" w:sz="4" w:space="0" w:color="000000"/>
-              <w:bottom w:val="single" w:sz="4" w:space="0" w:color="000000"/>
-              <w:insideH w:val="single" w:sz="4" w:space="0" w:color="000000"/>
-            </w:tcBorders>
-            <w:shd w:fill="auto" w:val="clear"/>
-            <w:tcMar>
-              <w:left w:w="103" w:type="dxa"/>
+            <w:tcW w:w="2069" w:type="dxa"/>
+            <w:tcBorders>
+              <w:top w:val="single" w:sz="4" w:space="0" w:color="000001"/>
+              <w:left w:val="single" w:sz="4" w:space="0" w:color="000001"/>
+              <w:bottom w:val="single" w:sz="4" w:space="0" w:color="000001"/>
+              <w:insideH w:val="single" w:sz="4" w:space="0" w:color="000001"/>
+            </w:tcBorders>
+            <w:shd w:fill="auto" w:val="clear"/>
+            <w:tcMar>
+              <w:left w:w="98" w:type="dxa"/>
               <w:right w:w="108" w:type="dxa"/>
             </w:tcMar>
           </w:tcPr>
@@ -2182,21 +2143,7 @@
                 <w:rFonts w:cs="Arial Narrow" w:ascii="Arial Narrow" w:hAnsi="Arial Narrow"/>
                 <w:sz w:val="18"/>
               </w:rPr>
-              <w:t xml:space="preserve">lines: </w:t>
-            </w:r>
-            <w:r>
-              <w:rPr>
-                <w:rFonts w:cs="Arial Narrow" w:ascii="Arial Narrow" w:hAnsi="Arial Narrow"/>
-                <w:sz w:val="18"/>
-              </w:rPr>
-              <w:t>37</w:t>
-            </w:r>
-            <w:r>
-              <w:rPr>
-                <w:rFonts w:cs="Arial Narrow" w:ascii="Arial Narrow" w:hAnsi="Arial Narrow"/>
-                <w:sz w:val="18"/>
-              </w:rPr>
-              <w:t>-137</w:t>
+              <w:t>lines: 37-137</w:t>
             </w:r>
           </w:p>
         </w:tc>
@@ -2205,86 +2152,65 @@
             <w:tcW w:w="6030" w:type="dxa"/>
             <w:gridSpan w:val="2"/>
             <w:tcBorders>
-              <w:top w:val="single" w:sz="4" w:space="0" w:color="000000"/>
-              <w:left w:val="single" w:sz="4" w:space="0" w:color="000000"/>
-              <w:bottom w:val="single" w:sz="4" w:space="0" w:color="000000"/>
-              <w:insideH w:val="single" w:sz="4" w:space="0" w:color="000000"/>
-            </w:tcBorders>
-            <w:shd w:fill="auto" w:val="clear"/>
-            <w:tcMar>
-              <w:left w:w="103" w:type="dxa"/>
-              <w:right w:w="108" w:type="dxa"/>
-            </w:tcMar>
-          </w:tcPr>
-          <w:p>
-            <w:pPr>
-              <w:pStyle w:val="TableText"/>
-              <w:snapToGrid w:val="false"/>
-              <w:spacing w:before="60" w:after="60"/>
-              <w:rPr>
-                <w:rFonts w:ascii="Arial Narrow" w:hAnsi="Arial Narrow" w:cs="Arial Narrow"/>
-                <w:sz w:val="18"/>
-              </w:rPr>
-            </w:pPr>
-            <w:r>
-              <w:rPr>
-                <w:rFonts w:cs="Arial Narrow" w:ascii="Arial Narrow" w:hAnsi="Arial Narrow"/>
-                <w:sz w:val="18"/>
-              </w:rPr>
-              <w:t xml:space="preserve">Methods: </w:t>
-            </w:r>
-            <w:r>
-              <w:rPr>
-                <w:rFonts w:cs="Arial Narrow" w:ascii="Arial Narrow" w:hAnsi="Arial Narrow"/>
-                <w:sz w:val="18"/>
-              </w:rPr>
-              <w:t>init(),</w:t>
-            </w:r>
-            <w:r>
-              <w:rPr>
-                <w:rFonts w:cs="Arial Narrow" w:ascii="Arial Narrow" w:hAnsi="Arial Narrow"/>
-                <w:sz w:val="18"/>
-              </w:rPr>
-              <w:t xml:space="preserve">readArray(), displayHelp() and runDemo() all are missing </w:t>
-            </w:r>
-            <w:r>
-              <w:rPr>
-                <w:rFonts w:cs="Arial Narrow" w:ascii="Arial Narrow" w:hAnsi="Arial Narrow"/>
-                <w:sz w:val="18"/>
-              </w:rPr>
-              <w:t>correct method banners</w:t>
-            </w:r>
-          </w:p>
-          <w:p>
-            <w:pPr>
-              <w:pStyle w:val="TableText"/>
-              <w:spacing w:before="60" w:after="60"/>
-              <w:rPr>
-                <w:rFonts w:ascii="Arial Narrow" w:hAnsi="Arial Narrow" w:cs="Arial Narrow"/>
-                <w:sz w:val="18"/>
-              </w:rPr>
-            </w:pPr>
-            <w:r>
-              <w:rPr>
-                <w:rFonts w:cs="Arial Narrow" w:ascii="Arial Narrow" w:hAnsi="Arial Narrow"/>
-                <w:sz w:val="18"/>
-              </w:rPr>
-            </w:r>
-          </w:p>
-        </w:tc>
-        <w:tc>
-          <w:tcPr>
-            <w:tcW w:w="1080" w:type="dxa"/>
+              <w:top w:val="single" w:sz="4" w:space="0" w:color="000001"/>
+              <w:left w:val="single" w:sz="4" w:space="0" w:color="000001"/>
+              <w:bottom w:val="single" w:sz="4" w:space="0" w:color="000001"/>
+              <w:insideH w:val="single" w:sz="4" w:space="0" w:color="000001"/>
+            </w:tcBorders>
+            <w:shd w:fill="auto" w:val="clear"/>
+            <w:tcMar>
+              <w:left w:w="98" w:type="dxa"/>
+              <w:right w:w="108" w:type="dxa"/>
+            </w:tcMar>
+          </w:tcPr>
+          <w:p>
+            <w:pPr>
+              <w:pStyle w:val="TableText"/>
+              <w:snapToGrid w:val="false"/>
+              <w:spacing w:before="60" w:after="60"/>
+              <w:rPr>
+                <w:rFonts w:ascii="Arial Narrow" w:hAnsi="Arial Narrow" w:cs="Arial Narrow"/>
+                <w:sz w:val="18"/>
+              </w:rPr>
+            </w:pPr>
+            <w:r>
+              <w:rPr>
+                <w:rFonts w:cs="Arial Narrow" w:ascii="Arial Narrow" w:hAnsi="Arial Narrow"/>
+                <w:sz w:val="18"/>
+              </w:rPr>
+              <w:t>Methods: init(),readArray(), displayHelp() and runDemo() all are missing correct method banners</w:t>
+            </w:r>
+          </w:p>
+          <w:p>
+            <w:pPr>
+              <w:pStyle w:val="TableText"/>
+              <w:spacing w:before="60" w:after="60"/>
+              <w:rPr>
+                <w:rFonts w:ascii="Arial Narrow" w:hAnsi="Arial Narrow" w:cs="Arial Narrow"/>
+                <w:sz w:val="18"/>
+              </w:rPr>
+            </w:pPr>
+            <w:r>
+              <w:rPr>
+                <w:rFonts w:cs="Arial Narrow" w:ascii="Arial Narrow" w:hAnsi="Arial Narrow"/>
+                <w:sz w:val="18"/>
+              </w:rPr>
+            </w:r>
+          </w:p>
+        </w:tc>
+        <w:tc>
+          <w:tcPr>
+            <w:tcW w:w="1081" w:type="dxa"/>
             <w:gridSpan w:val="2"/>
             <w:tcBorders>
-              <w:top w:val="single" w:sz="4" w:space="0" w:color="000000"/>
-              <w:left w:val="single" w:sz="4" w:space="0" w:color="000000"/>
-              <w:bottom w:val="single" w:sz="4" w:space="0" w:color="000000"/>
-              <w:insideH w:val="single" w:sz="4" w:space="0" w:color="000000"/>
-            </w:tcBorders>
-            <w:shd w:fill="auto" w:val="clear"/>
-            <w:tcMar>
-              <w:left w:w="103" w:type="dxa"/>
+              <w:top w:val="single" w:sz="4" w:space="0" w:color="000001"/>
+              <w:left w:val="single" w:sz="4" w:space="0" w:color="000001"/>
+              <w:bottom w:val="single" w:sz="4" w:space="0" w:color="000001"/>
+              <w:insideH w:val="single" w:sz="4" w:space="0" w:color="000001"/>
+            </w:tcBorders>
+            <w:shd w:fill="auto" w:val="clear"/>
+            <w:tcMar>
+              <w:left w:w="98" w:type="dxa"/>
               <w:right w:w="108" w:type="dxa"/>
             </w:tcMar>
           </w:tcPr>
@@ -2311,16 +2237,16 @@
           <w:tcPr>
             <w:tcW w:w="1090" w:type="dxa"/>
             <w:tcBorders>
-              <w:top w:val="single" w:sz="4" w:space="0" w:color="000000"/>
-              <w:left w:val="single" w:sz="4" w:space="0" w:color="000000"/>
-              <w:bottom w:val="single" w:sz="4" w:space="0" w:color="000000"/>
-              <w:right w:val="single" w:sz="4" w:space="0" w:color="000000"/>
-              <w:insideH w:val="single" w:sz="4" w:space="0" w:color="000000"/>
-              <w:insideV w:val="single" w:sz="4" w:space="0" w:color="000000"/>
-            </w:tcBorders>
-            <w:shd w:fill="auto" w:val="clear"/>
-            <w:tcMar>
-              <w:left w:w="103" w:type="dxa"/>
+              <w:top w:val="single" w:sz="4" w:space="0" w:color="000001"/>
+              <w:left w:val="single" w:sz="4" w:space="0" w:color="000001"/>
+              <w:bottom w:val="single" w:sz="4" w:space="0" w:color="000001"/>
+              <w:right w:val="single" w:sz="4" w:space="0" w:color="000001"/>
+              <w:insideH w:val="single" w:sz="4" w:space="0" w:color="000001"/>
+              <w:insideV w:val="single" w:sz="4" w:space="0" w:color="000001"/>
+            </w:tcBorders>
+            <w:shd w:fill="auto" w:val="clear"/>
+            <w:tcMar>
+              <w:left w:w="98" w:type="dxa"/>
               <w:right w:w="108" w:type="dxa"/>
             </w:tcMar>
           </w:tcPr>
@@ -2352,14 +2278,14 @@
           <w:tcPr>
             <w:tcW w:w="630" w:type="dxa"/>
             <w:tcBorders>
-              <w:top w:val="single" w:sz="4" w:space="0" w:color="000000"/>
-              <w:left w:val="single" w:sz="4" w:space="0" w:color="000000"/>
-              <w:bottom w:val="single" w:sz="4" w:space="0" w:color="000000"/>
-              <w:insideH w:val="single" w:sz="4" w:space="0" w:color="000000"/>
-            </w:tcBorders>
-            <w:shd w:fill="auto" w:val="clear"/>
-            <w:tcMar>
-              <w:left w:w="103" w:type="dxa"/>
+              <w:top w:val="single" w:sz="4" w:space="0" w:color="000001"/>
+              <w:left w:val="single" w:sz="4" w:space="0" w:color="000001"/>
+              <w:bottom w:val="single" w:sz="4" w:space="0" w:color="000001"/>
+              <w:insideH w:val="single" w:sz="4" w:space="0" w:color="000001"/>
+            </w:tcBorders>
+            <w:shd w:fill="auto" w:val="clear"/>
+            <w:tcMar>
+              <w:left w:w="98" w:type="dxa"/>
               <w:right w:w="108" w:type="dxa"/>
             </w:tcMar>
           </w:tcPr>
@@ -2384,16 +2310,16 @@
         </w:tc>
         <w:tc>
           <w:tcPr>
-            <w:tcW w:w="2070" w:type="dxa"/>
-            <w:tcBorders>
-              <w:top w:val="single" w:sz="4" w:space="0" w:color="000000"/>
-              <w:left w:val="single" w:sz="4" w:space="0" w:color="000000"/>
-              <w:bottom w:val="single" w:sz="4" w:space="0" w:color="000000"/>
-              <w:insideH w:val="single" w:sz="4" w:space="0" w:color="000000"/>
-            </w:tcBorders>
-            <w:shd w:fill="auto" w:val="clear"/>
-            <w:tcMar>
-              <w:left w:w="103" w:type="dxa"/>
+            <w:tcW w:w="2069" w:type="dxa"/>
+            <w:tcBorders>
+              <w:top w:val="single" w:sz="4" w:space="0" w:color="000001"/>
+              <w:left w:val="single" w:sz="4" w:space="0" w:color="000001"/>
+              <w:bottom w:val="single" w:sz="4" w:space="0" w:color="000001"/>
+              <w:insideH w:val="single" w:sz="4" w:space="0" w:color="000001"/>
+            </w:tcBorders>
+            <w:shd w:fill="auto" w:val="clear"/>
+            <w:tcMar>
+              <w:left w:w="98" w:type="dxa"/>
               <w:right w:w="108" w:type="dxa"/>
             </w:tcMar>
           </w:tcPr>
@@ -2439,14 +2365,14 @@
             <w:tcW w:w="6030" w:type="dxa"/>
             <w:gridSpan w:val="2"/>
             <w:tcBorders>
-              <w:top w:val="single" w:sz="4" w:space="0" w:color="000000"/>
-              <w:left w:val="single" w:sz="4" w:space="0" w:color="000000"/>
-              <w:bottom w:val="single" w:sz="4" w:space="0" w:color="000000"/>
-              <w:insideH w:val="single" w:sz="4" w:space="0" w:color="000000"/>
-            </w:tcBorders>
-            <w:shd w:fill="auto" w:val="clear"/>
-            <w:tcMar>
-              <w:left w:w="103" w:type="dxa"/>
+              <w:top w:val="single" w:sz="4" w:space="0" w:color="000001"/>
+              <w:left w:val="single" w:sz="4" w:space="0" w:color="000001"/>
+              <w:bottom w:val="single" w:sz="4" w:space="0" w:color="000001"/>
+              <w:insideH w:val="single" w:sz="4" w:space="0" w:color="000001"/>
+            </w:tcBorders>
+            <w:shd w:fill="auto" w:val="clear"/>
+            <w:tcMar>
+              <w:left w:w="98" w:type="dxa"/>
               <w:right w:w="108" w:type="dxa"/>
             </w:tcMar>
           </w:tcPr>
@@ -2471,17 +2397,17 @@
         </w:tc>
         <w:tc>
           <w:tcPr>
-            <w:tcW w:w="1080" w:type="dxa"/>
+            <w:tcW w:w="1081" w:type="dxa"/>
             <w:gridSpan w:val="2"/>
             <w:tcBorders>
-              <w:top w:val="single" w:sz="4" w:space="0" w:color="000000"/>
-              <w:left w:val="single" w:sz="4" w:space="0" w:color="000000"/>
-              <w:bottom w:val="single" w:sz="4" w:space="0" w:color="000000"/>
-              <w:insideH w:val="single" w:sz="4" w:space="0" w:color="000000"/>
-            </w:tcBorders>
-            <w:shd w:fill="auto" w:val="clear"/>
-            <w:tcMar>
-              <w:left w:w="103" w:type="dxa"/>
+              <w:top w:val="single" w:sz="4" w:space="0" w:color="000001"/>
+              <w:left w:val="single" w:sz="4" w:space="0" w:color="000001"/>
+              <w:bottom w:val="single" w:sz="4" w:space="0" w:color="000001"/>
+              <w:insideH w:val="single" w:sz="4" w:space="0" w:color="000001"/>
+            </w:tcBorders>
+            <w:shd w:fill="auto" w:val="clear"/>
+            <w:tcMar>
+              <w:left w:w="98" w:type="dxa"/>
               <w:right w:w="108" w:type="dxa"/>
             </w:tcMar>
           </w:tcPr>
@@ -2508,16 +2434,16 @@
           <w:tcPr>
             <w:tcW w:w="1090" w:type="dxa"/>
             <w:tcBorders>
-              <w:top w:val="single" w:sz="4" w:space="0" w:color="000000"/>
-              <w:left w:val="single" w:sz="4" w:space="0" w:color="000000"/>
-              <w:bottom w:val="single" w:sz="4" w:space="0" w:color="000000"/>
-              <w:right w:val="single" w:sz="4" w:space="0" w:color="000000"/>
-              <w:insideH w:val="single" w:sz="4" w:space="0" w:color="000000"/>
-              <w:insideV w:val="single" w:sz="4" w:space="0" w:color="000000"/>
-            </w:tcBorders>
-            <w:shd w:fill="auto" w:val="clear"/>
-            <w:tcMar>
-              <w:left w:w="103" w:type="dxa"/>
+              <w:top w:val="single" w:sz="4" w:space="0" w:color="000001"/>
+              <w:left w:val="single" w:sz="4" w:space="0" w:color="000001"/>
+              <w:bottom w:val="single" w:sz="4" w:space="0" w:color="000001"/>
+              <w:right w:val="single" w:sz="4" w:space="0" w:color="000001"/>
+              <w:insideH w:val="single" w:sz="4" w:space="0" w:color="000001"/>
+              <w:insideV w:val="single" w:sz="4" w:space="0" w:color="000001"/>
+            </w:tcBorders>
+            <w:shd w:fill="auto" w:val="clear"/>
+            <w:tcMar>
+              <w:left w:w="98" w:type="dxa"/>
               <w:right w:w="108" w:type="dxa"/>
             </w:tcMar>
           </w:tcPr>
@@ -2549,14 +2475,14 @@
           <w:tcPr>
             <w:tcW w:w="630" w:type="dxa"/>
             <w:tcBorders>
-              <w:top w:val="single" w:sz="4" w:space="0" w:color="000000"/>
-              <w:left w:val="single" w:sz="4" w:space="0" w:color="000000"/>
-              <w:bottom w:val="single" w:sz="4" w:space="0" w:color="000000"/>
-              <w:insideH w:val="single" w:sz="4" w:space="0" w:color="000000"/>
-            </w:tcBorders>
-            <w:shd w:fill="auto" w:val="clear"/>
-            <w:tcMar>
-              <w:left w:w="103" w:type="dxa"/>
+              <w:top w:val="single" w:sz="4" w:space="0" w:color="000001"/>
+              <w:left w:val="single" w:sz="4" w:space="0" w:color="000001"/>
+              <w:bottom w:val="single" w:sz="4" w:space="0" w:color="000001"/>
+              <w:insideH w:val="single" w:sz="4" w:space="0" w:color="000001"/>
+            </w:tcBorders>
+            <w:shd w:fill="auto" w:val="clear"/>
+            <w:tcMar>
+              <w:left w:w="98" w:type="dxa"/>
               <w:right w:w="108" w:type="dxa"/>
             </w:tcMar>
           </w:tcPr>
@@ -2581,16 +2507,16 @@
         </w:tc>
         <w:tc>
           <w:tcPr>
-            <w:tcW w:w="2070" w:type="dxa"/>
-            <w:tcBorders>
-              <w:top w:val="single" w:sz="4" w:space="0" w:color="000000"/>
-              <w:left w:val="single" w:sz="4" w:space="0" w:color="000000"/>
-              <w:bottom w:val="single" w:sz="4" w:space="0" w:color="000000"/>
-              <w:insideH w:val="single" w:sz="4" w:space="0" w:color="000000"/>
-            </w:tcBorders>
-            <w:shd w:fill="auto" w:val="clear"/>
-            <w:tcMar>
-              <w:left w:w="103" w:type="dxa"/>
+            <w:tcW w:w="2069" w:type="dxa"/>
+            <w:tcBorders>
+              <w:top w:val="single" w:sz="4" w:space="0" w:color="000001"/>
+              <w:left w:val="single" w:sz="4" w:space="0" w:color="000001"/>
+              <w:bottom w:val="single" w:sz="4" w:space="0" w:color="000001"/>
+              <w:insideH w:val="single" w:sz="4" w:space="0" w:color="000001"/>
+            </w:tcBorders>
+            <w:shd w:fill="auto" w:val="clear"/>
+            <w:tcMar>
+              <w:left w:w="98" w:type="dxa"/>
               <w:right w:w="108" w:type="dxa"/>
             </w:tcMar>
           </w:tcPr>
@@ -2636,14 +2562,14 @@
             <w:tcW w:w="6030" w:type="dxa"/>
             <w:gridSpan w:val="2"/>
             <w:tcBorders>
-              <w:top w:val="single" w:sz="4" w:space="0" w:color="000000"/>
-              <w:left w:val="single" w:sz="4" w:space="0" w:color="000000"/>
-              <w:bottom w:val="single" w:sz="4" w:space="0" w:color="000000"/>
-              <w:insideH w:val="single" w:sz="4" w:space="0" w:color="000000"/>
-            </w:tcBorders>
-            <w:shd w:fill="auto" w:val="clear"/>
-            <w:tcMar>
-              <w:left w:w="103" w:type="dxa"/>
+              <w:top w:val="single" w:sz="4" w:space="0" w:color="000001"/>
+              <w:left w:val="single" w:sz="4" w:space="0" w:color="000001"/>
+              <w:bottom w:val="single" w:sz="4" w:space="0" w:color="000001"/>
+              <w:insideH w:val="single" w:sz="4" w:space="0" w:color="000001"/>
+            </w:tcBorders>
+            <w:shd w:fill="auto" w:val="clear"/>
+            <w:tcMar>
+              <w:left w:w="98" w:type="dxa"/>
               <w:right w:w="108" w:type="dxa"/>
             </w:tcMar>
           </w:tcPr>
@@ -2684,17 +2610,17 @@
         </w:tc>
         <w:tc>
           <w:tcPr>
-            <w:tcW w:w="1080" w:type="dxa"/>
+            <w:tcW w:w="1081" w:type="dxa"/>
             <w:gridSpan w:val="2"/>
             <w:tcBorders>
-              <w:top w:val="single" w:sz="4" w:space="0" w:color="000000"/>
-              <w:left w:val="single" w:sz="4" w:space="0" w:color="000000"/>
-              <w:bottom w:val="single" w:sz="4" w:space="0" w:color="000000"/>
-              <w:insideH w:val="single" w:sz="4" w:space="0" w:color="000000"/>
-            </w:tcBorders>
-            <w:shd w:fill="auto" w:val="clear"/>
-            <w:tcMar>
-              <w:left w:w="103" w:type="dxa"/>
+              <w:top w:val="single" w:sz="4" w:space="0" w:color="000001"/>
+              <w:left w:val="single" w:sz="4" w:space="0" w:color="000001"/>
+              <w:bottom w:val="single" w:sz="4" w:space="0" w:color="000001"/>
+              <w:insideH w:val="single" w:sz="4" w:space="0" w:color="000001"/>
+            </w:tcBorders>
+            <w:shd w:fill="auto" w:val="clear"/>
+            <w:tcMar>
+              <w:left w:w="98" w:type="dxa"/>
               <w:right w:w="108" w:type="dxa"/>
             </w:tcMar>
           </w:tcPr>
@@ -2721,16 +2647,16 @@
           <w:tcPr>
             <w:tcW w:w="1090" w:type="dxa"/>
             <w:tcBorders>
-              <w:top w:val="single" w:sz="4" w:space="0" w:color="000000"/>
-              <w:left w:val="single" w:sz="4" w:space="0" w:color="000000"/>
-              <w:bottom w:val="single" w:sz="4" w:space="0" w:color="000000"/>
-              <w:right w:val="single" w:sz="4" w:space="0" w:color="000000"/>
-              <w:insideH w:val="single" w:sz="4" w:space="0" w:color="000000"/>
-              <w:insideV w:val="single" w:sz="4" w:space="0" w:color="000000"/>
-            </w:tcBorders>
-            <w:shd w:fill="auto" w:val="clear"/>
-            <w:tcMar>
-              <w:left w:w="103" w:type="dxa"/>
+              <w:top w:val="single" w:sz="4" w:space="0" w:color="000001"/>
+              <w:left w:val="single" w:sz="4" w:space="0" w:color="000001"/>
+              <w:bottom w:val="single" w:sz="4" w:space="0" w:color="000001"/>
+              <w:right w:val="single" w:sz="4" w:space="0" w:color="000001"/>
+              <w:insideH w:val="single" w:sz="4" w:space="0" w:color="000001"/>
+              <w:insideV w:val="single" w:sz="4" w:space="0" w:color="000001"/>
+            </w:tcBorders>
+            <w:shd w:fill="auto" w:val="clear"/>
+            <w:tcMar>
+              <w:left w:w="98" w:type="dxa"/>
               <w:right w:w="108" w:type="dxa"/>
             </w:tcMar>
           </w:tcPr>
@@ -2762,47 +2688,47 @@
           <w:tcPr>
             <w:tcW w:w="630" w:type="dxa"/>
             <w:tcBorders>
-              <w:top w:val="single" w:sz="4" w:space="0" w:color="000000"/>
-              <w:left w:val="single" w:sz="4" w:space="0" w:color="000000"/>
-              <w:bottom w:val="single" w:sz="4" w:space="0" w:color="000000"/>
-              <w:insideH w:val="single" w:sz="4" w:space="0" w:color="000000"/>
-            </w:tcBorders>
-            <w:shd w:fill="auto" w:val="clear"/>
-            <w:tcMar>
-              <w:left w:w="103" w:type="dxa"/>
-              <w:right w:w="108" w:type="dxa"/>
-            </w:tcMar>
-          </w:tcPr>
-          <w:p>
-            <w:pPr>
-              <w:pStyle w:val="TableText"/>
-              <w:snapToGrid w:val="false"/>
-              <w:spacing w:before="60" w:after="60"/>
-              <w:rPr>
-                <w:rFonts w:ascii="Arial Narrow" w:hAnsi="Arial Narrow" w:cs="Arial Narrow"/>
-                <w:sz w:val="18"/>
-              </w:rPr>
-            </w:pPr>
-            <w:r>
-              <w:rPr>
-                <w:rFonts w:cs="Arial Narrow" w:ascii="Arial Narrow" w:hAnsi="Arial Narrow"/>
-                <w:sz w:val="18"/>
-              </w:rPr>
-            </w:r>
-          </w:p>
-        </w:tc>
-        <w:tc>
-          <w:tcPr>
-            <w:tcW w:w="2070" w:type="dxa"/>
-            <w:tcBorders>
-              <w:top w:val="single" w:sz="4" w:space="0" w:color="000000"/>
-              <w:left w:val="single" w:sz="4" w:space="0" w:color="000000"/>
-              <w:bottom w:val="single" w:sz="4" w:space="0" w:color="000000"/>
-              <w:insideH w:val="single" w:sz="4" w:space="0" w:color="000000"/>
-            </w:tcBorders>
-            <w:shd w:fill="auto" w:val="clear"/>
-            <w:tcMar>
-              <w:left w:w="103" w:type="dxa"/>
+              <w:top w:val="single" w:sz="4" w:space="0" w:color="000001"/>
+              <w:left w:val="single" w:sz="4" w:space="0" w:color="000001"/>
+              <w:bottom w:val="single" w:sz="4" w:space="0" w:color="000001"/>
+              <w:insideH w:val="single" w:sz="4" w:space="0" w:color="000001"/>
+            </w:tcBorders>
+            <w:shd w:fill="auto" w:val="clear"/>
+            <w:tcMar>
+              <w:left w:w="98" w:type="dxa"/>
+              <w:right w:w="108" w:type="dxa"/>
+            </w:tcMar>
+          </w:tcPr>
+          <w:p>
+            <w:pPr>
+              <w:pStyle w:val="TableText"/>
+              <w:snapToGrid w:val="false"/>
+              <w:spacing w:before="60" w:after="60"/>
+              <w:rPr>
+                <w:rFonts w:ascii="Arial Narrow" w:hAnsi="Arial Narrow" w:cs="Arial Narrow"/>
+                <w:sz w:val="18"/>
+              </w:rPr>
+            </w:pPr>
+            <w:r>
+              <w:rPr>
+                <w:rFonts w:cs="Arial Narrow" w:ascii="Arial Narrow" w:hAnsi="Arial Narrow"/>
+                <w:sz w:val="18"/>
+              </w:rPr>
+            </w:r>
+          </w:p>
+        </w:tc>
+        <w:tc>
+          <w:tcPr>
+            <w:tcW w:w="2069" w:type="dxa"/>
+            <w:tcBorders>
+              <w:top w:val="single" w:sz="4" w:space="0" w:color="000001"/>
+              <w:left w:val="single" w:sz="4" w:space="0" w:color="000001"/>
+              <w:bottom w:val="single" w:sz="4" w:space="0" w:color="000001"/>
+              <w:insideH w:val="single" w:sz="4" w:space="0" w:color="000001"/>
+            </w:tcBorders>
+            <w:shd w:fill="auto" w:val="clear"/>
+            <w:tcMar>
+              <w:left w:w="98" w:type="dxa"/>
               <w:right w:w="108" w:type="dxa"/>
             </w:tcMar>
           </w:tcPr>
@@ -2829,64 +2755,64 @@
             <w:tcW w:w="6030" w:type="dxa"/>
             <w:gridSpan w:val="2"/>
             <w:tcBorders>
-              <w:top w:val="single" w:sz="4" w:space="0" w:color="000000"/>
-              <w:left w:val="single" w:sz="4" w:space="0" w:color="000000"/>
-              <w:bottom w:val="single" w:sz="4" w:space="0" w:color="000000"/>
-              <w:insideH w:val="single" w:sz="4" w:space="0" w:color="000000"/>
-            </w:tcBorders>
-            <w:shd w:fill="auto" w:val="clear"/>
-            <w:tcMar>
-              <w:left w:w="103" w:type="dxa"/>
-              <w:right w:w="108" w:type="dxa"/>
-            </w:tcMar>
-          </w:tcPr>
-          <w:p>
-            <w:pPr>
-              <w:pStyle w:val="TableText"/>
-              <w:snapToGrid w:val="false"/>
-              <w:spacing w:before="60" w:after="60"/>
-              <w:rPr>
-                <w:rFonts w:ascii="Arial Narrow" w:hAnsi="Arial Narrow" w:cs="Arial Narrow"/>
-                <w:sz w:val="18"/>
-              </w:rPr>
-            </w:pPr>
-            <w:r>
-              <w:rPr>
-                <w:rFonts w:cs="Arial Narrow" w:ascii="Arial Narrow" w:hAnsi="Arial Narrow"/>
-                <w:sz w:val="18"/>
-              </w:rPr>
-            </w:r>
-          </w:p>
-          <w:p>
-            <w:pPr>
-              <w:pStyle w:val="TableText"/>
-              <w:spacing w:before="60" w:after="60"/>
-              <w:rPr>
-                <w:rFonts w:ascii="Arial Narrow" w:hAnsi="Arial Narrow" w:cs="Arial Narrow"/>
-                <w:sz w:val="18"/>
-              </w:rPr>
-            </w:pPr>
-            <w:r>
-              <w:rPr>
-                <w:rFonts w:cs="Arial Narrow" w:ascii="Arial Narrow" w:hAnsi="Arial Narrow"/>
-                <w:sz w:val="18"/>
-              </w:rPr>
-            </w:r>
-          </w:p>
-        </w:tc>
-        <w:tc>
-          <w:tcPr>
-            <w:tcW w:w="1080" w:type="dxa"/>
+              <w:top w:val="single" w:sz="4" w:space="0" w:color="000001"/>
+              <w:left w:val="single" w:sz="4" w:space="0" w:color="000001"/>
+              <w:bottom w:val="single" w:sz="4" w:space="0" w:color="000001"/>
+              <w:insideH w:val="single" w:sz="4" w:space="0" w:color="000001"/>
+            </w:tcBorders>
+            <w:shd w:fill="auto" w:val="clear"/>
+            <w:tcMar>
+              <w:left w:w="98" w:type="dxa"/>
+              <w:right w:w="108" w:type="dxa"/>
+            </w:tcMar>
+          </w:tcPr>
+          <w:p>
+            <w:pPr>
+              <w:pStyle w:val="TableText"/>
+              <w:snapToGrid w:val="false"/>
+              <w:spacing w:before="60" w:after="60"/>
+              <w:rPr>
+                <w:rFonts w:ascii="Arial Narrow" w:hAnsi="Arial Narrow" w:cs="Arial Narrow"/>
+                <w:sz w:val="18"/>
+              </w:rPr>
+            </w:pPr>
+            <w:r>
+              <w:rPr>
+                <w:rFonts w:cs="Arial Narrow" w:ascii="Arial Narrow" w:hAnsi="Arial Narrow"/>
+                <w:sz w:val="18"/>
+              </w:rPr>
+            </w:r>
+          </w:p>
+          <w:p>
+            <w:pPr>
+              <w:pStyle w:val="TableText"/>
+              <w:spacing w:before="60" w:after="60"/>
+              <w:rPr>
+                <w:rFonts w:ascii="Arial Narrow" w:hAnsi="Arial Narrow" w:cs="Arial Narrow"/>
+                <w:sz w:val="18"/>
+              </w:rPr>
+            </w:pPr>
+            <w:r>
+              <w:rPr>
+                <w:rFonts w:cs="Arial Narrow" w:ascii="Arial Narrow" w:hAnsi="Arial Narrow"/>
+                <w:sz w:val="18"/>
+              </w:rPr>
+            </w:r>
+          </w:p>
+        </w:tc>
+        <w:tc>
+          <w:tcPr>
+            <w:tcW w:w="1081" w:type="dxa"/>
             <w:gridSpan w:val="2"/>
             <w:tcBorders>
-              <w:top w:val="single" w:sz="4" w:space="0" w:color="000000"/>
-              <w:left w:val="single" w:sz="4" w:space="0" w:color="000000"/>
-              <w:bottom w:val="single" w:sz="4" w:space="0" w:color="000000"/>
-              <w:insideH w:val="single" w:sz="4" w:space="0" w:color="000000"/>
-            </w:tcBorders>
-            <w:shd w:fill="auto" w:val="clear"/>
-            <w:tcMar>
-              <w:left w:w="103" w:type="dxa"/>
+              <w:top w:val="single" w:sz="4" w:space="0" w:color="000001"/>
+              <w:left w:val="single" w:sz="4" w:space="0" w:color="000001"/>
+              <w:bottom w:val="single" w:sz="4" w:space="0" w:color="000001"/>
+              <w:insideH w:val="single" w:sz="4" w:space="0" w:color="000001"/>
+            </w:tcBorders>
+            <w:shd w:fill="auto" w:val="clear"/>
+            <w:tcMar>
+              <w:left w:w="98" w:type="dxa"/>
               <w:right w:w="108" w:type="dxa"/>
             </w:tcMar>
           </w:tcPr>
@@ -2912,16 +2838,16 @@
           <w:tcPr>
             <w:tcW w:w="1090" w:type="dxa"/>
             <w:tcBorders>
-              <w:top w:val="single" w:sz="4" w:space="0" w:color="000000"/>
-              <w:left w:val="single" w:sz="4" w:space="0" w:color="000000"/>
-              <w:bottom w:val="single" w:sz="4" w:space="0" w:color="000000"/>
-              <w:right w:val="single" w:sz="4" w:space="0" w:color="000000"/>
-              <w:insideH w:val="single" w:sz="4" w:space="0" w:color="000000"/>
-              <w:insideV w:val="single" w:sz="4" w:space="0" w:color="000000"/>
-            </w:tcBorders>
-            <w:shd w:fill="auto" w:val="clear"/>
-            <w:tcMar>
-              <w:left w:w="103" w:type="dxa"/>
+              <w:top w:val="single" w:sz="4" w:space="0" w:color="000001"/>
+              <w:left w:val="single" w:sz="4" w:space="0" w:color="000001"/>
+              <w:bottom w:val="single" w:sz="4" w:space="0" w:color="000001"/>
+              <w:right w:val="single" w:sz="4" w:space="0" w:color="000001"/>
+              <w:insideH w:val="single" w:sz="4" w:space="0" w:color="000001"/>
+              <w:insideV w:val="single" w:sz="4" w:space="0" w:color="000001"/>
+            </w:tcBorders>
+            <w:shd w:fill="auto" w:val="clear"/>
+            <w:tcMar>
+              <w:left w:w="98" w:type="dxa"/>
               <w:right w:w="108" w:type="dxa"/>
             </w:tcMar>
           </w:tcPr>
@@ -2952,47 +2878,47 @@
           <w:tcPr>
             <w:tcW w:w="630" w:type="dxa"/>
             <w:tcBorders>
-              <w:top w:val="single" w:sz="4" w:space="0" w:color="000000"/>
-              <w:left w:val="single" w:sz="4" w:space="0" w:color="000000"/>
-              <w:bottom w:val="single" w:sz="4" w:space="0" w:color="000000"/>
-              <w:insideH w:val="single" w:sz="4" w:space="0" w:color="000000"/>
-            </w:tcBorders>
-            <w:shd w:fill="auto" w:val="clear"/>
-            <w:tcMar>
-              <w:left w:w="103" w:type="dxa"/>
-              <w:right w:w="108" w:type="dxa"/>
-            </w:tcMar>
-          </w:tcPr>
-          <w:p>
-            <w:pPr>
-              <w:pStyle w:val="TableText"/>
-              <w:snapToGrid w:val="false"/>
-              <w:spacing w:before="60" w:after="60"/>
-              <w:rPr>
-                <w:rFonts w:ascii="Arial Narrow" w:hAnsi="Arial Narrow" w:cs="Arial Narrow"/>
-                <w:sz w:val="18"/>
-              </w:rPr>
-            </w:pPr>
-            <w:r>
-              <w:rPr>
-                <w:rFonts w:cs="Arial Narrow" w:ascii="Arial Narrow" w:hAnsi="Arial Narrow"/>
-                <w:sz w:val="18"/>
-              </w:rPr>
-            </w:r>
-          </w:p>
-        </w:tc>
-        <w:tc>
-          <w:tcPr>
-            <w:tcW w:w="2070" w:type="dxa"/>
-            <w:tcBorders>
-              <w:top w:val="single" w:sz="4" w:space="0" w:color="000000"/>
-              <w:left w:val="single" w:sz="4" w:space="0" w:color="000000"/>
-              <w:bottom w:val="single" w:sz="4" w:space="0" w:color="000000"/>
-              <w:insideH w:val="single" w:sz="4" w:space="0" w:color="000000"/>
-            </w:tcBorders>
-            <w:shd w:fill="auto" w:val="clear"/>
-            <w:tcMar>
-              <w:left w:w="103" w:type="dxa"/>
+              <w:top w:val="single" w:sz="4" w:space="0" w:color="000001"/>
+              <w:left w:val="single" w:sz="4" w:space="0" w:color="000001"/>
+              <w:bottom w:val="single" w:sz="4" w:space="0" w:color="000001"/>
+              <w:insideH w:val="single" w:sz="4" w:space="0" w:color="000001"/>
+            </w:tcBorders>
+            <w:shd w:fill="auto" w:val="clear"/>
+            <w:tcMar>
+              <w:left w:w="98" w:type="dxa"/>
+              <w:right w:w="108" w:type="dxa"/>
+            </w:tcMar>
+          </w:tcPr>
+          <w:p>
+            <w:pPr>
+              <w:pStyle w:val="TableText"/>
+              <w:snapToGrid w:val="false"/>
+              <w:spacing w:before="60" w:after="60"/>
+              <w:rPr>
+                <w:rFonts w:ascii="Arial Narrow" w:hAnsi="Arial Narrow" w:cs="Arial Narrow"/>
+                <w:sz w:val="18"/>
+              </w:rPr>
+            </w:pPr>
+            <w:r>
+              <w:rPr>
+                <w:rFonts w:cs="Arial Narrow" w:ascii="Arial Narrow" w:hAnsi="Arial Narrow"/>
+                <w:sz w:val="18"/>
+              </w:rPr>
+            </w:r>
+          </w:p>
+        </w:tc>
+        <w:tc>
+          <w:tcPr>
+            <w:tcW w:w="2069" w:type="dxa"/>
+            <w:tcBorders>
+              <w:top w:val="single" w:sz="4" w:space="0" w:color="000001"/>
+              <w:left w:val="single" w:sz="4" w:space="0" w:color="000001"/>
+              <w:bottom w:val="single" w:sz="4" w:space="0" w:color="000001"/>
+              <w:insideH w:val="single" w:sz="4" w:space="0" w:color="000001"/>
+            </w:tcBorders>
+            <w:shd w:fill="auto" w:val="clear"/>
+            <w:tcMar>
+              <w:left w:w="98" w:type="dxa"/>
               <w:right w:w="108" w:type="dxa"/>
             </w:tcMar>
           </w:tcPr>
@@ -3019,64 +2945,64 @@
             <w:tcW w:w="6030" w:type="dxa"/>
             <w:gridSpan w:val="2"/>
             <w:tcBorders>
-              <w:top w:val="single" w:sz="4" w:space="0" w:color="000000"/>
-              <w:left w:val="single" w:sz="4" w:space="0" w:color="000000"/>
-              <w:bottom w:val="single" w:sz="4" w:space="0" w:color="000000"/>
-              <w:insideH w:val="single" w:sz="4" w:space="0" w:color="000000"/>
-            </w:tcBorders>
-            <w:shd w:fill="auto" w:val="clear"/>
-            <w:tcMar>
-              <w:left w:w="103" w:type="dxa"/>
-              <w:right w:w="108" w:type="dxa"/>
-            </w:tcMar>
-          </w:tcPr>
-          <w:p>
-            <w:pPr>
-              <w:pStyle w:val="TableText"/>
-              <w:snapToGrid w:val="false"/>
-              <w:spacing w:before="60" w:after="60"/>
-              <w:rPr>
-                <w:rFonts w:ascii="Arial Narrow" w:hAnsi="Arial Narrow" w:cs="Arial Narrow"/>
-                <w:sz w:val="18"/>
-              </w:rPr>
-            </w:pPr>
-            <w:r>
-              <w:rPr>
-                <w:rFonts w:cs="Arial Narrow" w:ascii="Arial Narrow" w:hAnsi="Arial Narrow"/>
-                <w:sz w:val="18"/>
-              </w:rPr>
-            </w:r>
-          </w:p>
-          <w:p>
-            <w:pPr>
-              <w:pStyle w:val="TableText"/>
-              <w:spacing w:before="60" w:after="60"/>
-              <w:rPr>
-                <w:rFonts w:ascii="Arial Narrow" w:hAnsi="Arial Narrow" w:cs="Arial Narrow"/>
-                <w:sz w:val="18"/>
-              </w:rPr>
-            </w:pPr>
-            <w:r>
-              <w:rPr>
-                <w:rFonts w:cs="Arial Narrow" w:ascii="Arial Narrow" w:hAnsi="Arial Narrow"/>
-                <w:sz w:val="18"/>
-              </w:rPr>
-            </w:r>
-          </w:p>
-        </w:tc>
-        <w:tc>
-          <w:tcPr>
-            <w:tcW w:w="1080" w:type="dxa"/>
+              <w:top w:val="single" w:sz="4" w:space="0" w:color="000001"/>
+              <w:left w:val="single" w:sz="4" w:space="0" w:color="000001"/>
+              <w:bottom w:val="single" w:sz="4" w:space="0" w:color="000001"/>
+              <w:insideH w:val="single" w:sz="4" w:space="0" w:color="000001"/>
+            </w:tcBorders>
+            <w:shd w:fill="auto" w:val="clear"/>
+            <w:tcMar>
+              <w:left w:w="98" w:type="dxa"/>
+              <w:right w:w="108" w:type="dxa"/>
+            </w:tcMar>
+          </w:tcPr>
+          <w:p>
+            <w:pPr>
+              <w:pStyle w:val="TableText"/>
+              <w:snapToGrid w:val="false"/>
+              <w:spacing w:before="60" w:after="60"/>
+              <w:rPr>
+                <w:rFonts w:ascii="Arial Narrow" w:hAnsi="Arial Narrow" w:cs="Arial Narrow"/>
+                <w:sz w:val="18"/>
+              </w:rPr>
+            </w:pPr>
+            <w:r>
+              <w:rPr>
+                <w:rFonts w:cs="Arial Narrow" w:ascii="Arial Narrow" w:hAnsi="Arial Narrow"/>
+                <w:sz w:val="18"/>
+              </w:rPr>
+            </w:r>
+          </w:p>
+          <w:p>
+            <w:pPr>
+              <w:pStyle w:val="TableText"/>
+              <w:spacing w:before="60" w:after="60"/>
+              <w:rPr>
+                <w:rFonts w:ascii="Arial Narrow" w:hAnsi="Arial Narrow" w:cs="Arial Narrow"/>
+                <w:sz w:val="18"/>
+              </w:rPr>
+            </w:pPr>
+            <w:r>
+              <w:rPr>
+                <w:rFonts w:cs="Arial Narrow" w:ascii="Arial Narrow" w:hAnsi="Arial Narrow"/>
+                <w:sz w:val="18"/>
+              </w:rPr>
+            </w:r>
+          </w:p>
+        </w:tc>
+        <w:tc>
+          <w:tcPr>
+            <w:tcW w:w="1081" w:type="dxa"/>
             <w:gridSpan w:val="2"/>
             <w:tcBorders>
-              <w:top w:val="single" w:sz="4" w:space="0" w:color="000000"/>
-              <w:left w:val="single" w:sz="4" w:space="0" w:color="000000"/>
-              <w:bottom w:val="single" w:sz="4" w:space="0" w:color="000000"/>
-              <w:insideH w:val="single" w:sz="4" w:space="0" w:color="000000"/>
-            </w:tcBorders>
-            <w:shd w:fill="auto" w:val="clear"/>
-            <w:tcMar>
-              <w:left w:w="103" w:type="dxa"/>
+              <w:top w:val="single" w:sz="4" w:space="0" w:color="000001"/>
+              <w:left w:val="single" w:sz="4" w:space="0" w:color="000001"/>
+              <w:bottom w:val="single" w:sz="4" w:space="0" w:color="000001"/>
+              <w:insideH w:val="single" w:sz="4" w:space="0" w:color="000001"/>
+            </w:tcBorders>
+            <w:shd w:fill="auto" w:val="clear"/>
+            <w:tcMar>
+              <w:left w:w="98" w:type="dxa"/>
               <w:right w:w="108" w:type="dxa"/>
             </w:tcMar>
           </w:tcPr>
@@ -3102,16 +3028,16 @@
           <w:tcPr>
             <w:tcW w:w="1090" w:type="dxa"/>
             <w:tcBorders>
-              <w:top w:val="single" w:sz="4" w:space="0" w:color="000000"/>
-              <w:left w:val="single" w:sz="4" w:space="0" w:color="000000"/>
-              <w:bottom w:val="single" w:sz="4" w:space="0" w:color="000000"/>
-              <w:right w:val="single" w:sz="4" w:space="0" w:color="000000"/>
-              <w:insideH w:val="single" w:sz="4" w:space="0" w:color="000000"/>
-              <w:insideV w:val="single" w:sz="4" w:space="0" w:color="000000"/>
-            </w:tcBorders>
-            <w:shd w:fill="auto" w:val="clear"/>
-            <w:tcMar>
-              <w:left w:w="103" w:type="dxa"/>
+              <w:top w:val="single" w:sz="4" w:space="0" w:color="000001"/>
+              <w:left w:val="single" w:sz="4" w:space="0" w:color="000001"/>
+              <w:bottom w:val="single" w:sz="4" w:space="0" w:color="000001"/>
+              <w:right w:val="single" w:sz="4" w:space="0" w:color="000001"/>
+              <w:insideH w:val="single" w:sz="4" w:space="0" w:color="000001"/>
+              <w:insideV w:val="single" w:sz="4" w:space="0" w:color="000001"/>
+            </w:tcBorders>
+            <w:shd w:fill="auto" w:val="clear"/>
+            <w:tcMar>
+              <w:left w:w="98" w:type="dxa"/>
               <w:right w:w="108" w:type="dxa"/>
             </w:tcMar>
           </w:tcPr>
@@ -3142,47 +3068,47 @@
           <w:tcPr>
             <w:tcW w:w="630" w:type="dxa"/>
             <w:tcBorders>
-              <w:top w:val="single" w:sz="4" w:space="0" w:color="000000"/>
-              <w:left w:val="single" w:sz="4" w:space="0" w:color="000000"/>
-              <w:bottom w:val="single" w:sz="4" w:space="0" w:color="000000"/>
-              <w:insideH w:val="single" w:sz="4" w:space="0" w:color="000000"/>
-            </w:tcBorders>
-            <w:shd w:fill="auto" w:val="clear"/>
-            <w:tcMar>
-              <w:left w:w="103" w:type="dxa"/>
-              <w:right w:w="108" w:type="dxa"/>
-            </w:tcMar>
-          </w:tcPr>
-          <w:p>
-            <w:pPr>
-              <w:pStyle w:val="TableText"/>
-              <w:snapToGrid w:val="false"/>
-              <w:spacing w:before="60" w:after="60"/>
-              <w:rPr>
-                <w:rFonts w:ascii="Arial Narrow" w:hAnsi="Arial Narrow" w:cs="Arial Narrow"/>
-                <w:sz w:val="18"/>
-              </w:rPr>
-            </w:pPr>
-            <w:r>
-              <w:rPr>
-                <w:rFonts w:cs="Arial Narrow" w:ascii="Arial Narrow" w:hAnsi="Arial Narrow"/>
-                <w:sz w:val="18"/>
-              </w:rPr>
-            </w:r>
-          </w:p>
-        </w:tc>
-        <w:tc>
-          <w:tcPr>
-            <w:tcW w:w="2070" w:type="dxa"/>
-            <w:tcBorders>
-              <w:top w:val="single" w:sz="4" w:space="0" w:color="000000"/>
-              <w:left w:val="single" w:sz="4" w:space="0" w:color="000000"/>
-              <w:bottom w:val="single" w:sz="4" w:space="0" w:color="000000"/>
-              <w:insideH w:val="single" w:sz="4" w:space="0" w:color="000000"/>
-            </w:tcBorders>
-            <w:shd w:fill="auto" w:val="clear"/>
-            <w:tcMar>
-              <w:left w:w="103" w:type="dxa"/>
+              <w:top w:val="single" w:sz="4" w:space="0" w:color="000001"/>
+              <w:left w:val="single" w:sz="4" w:space="0" w:color="000001"/>
+              <w:bottom w:val="single" w:sz="4" w:space="0" w:color="000001"/>
+              <w:insideH w:val="single" w:sz="4" w:space="0" w:color="000001"/>
+            </w:tcBorders>
+            <w:shd w:fill="auto" w:val="clear"/>
+            <w:tcMar>
+              <w:left w:w="98" w:type="dxa"/>
+              <w:right w:w="108" w:type="dxa"/>
+            </w:tcMar>
+          </w:tcPr>
+          <w:p>
+            <w:pPr>
+              <w:pStyle w:val="TableText"/>
+              <w:snapToGrid w:val="false"/>
+              <w:spacing w:before="60" w:after="60"/>
+              <w:rPr>
+                <w:rFonts w:ascii="Arial Narrow" w:hAnsi="Arial Narrow" w:cs="Arial Narrow"/>
+                <w:sz w:val="18"/>
+              </w:rPr>
+            </w:pPr>
+            <w:r>
+              <w:rPr>
+                <w:rFonts w:cs="Arial Narrow" w:ascii="Arial Narrow" w:hAnsi="Arial Narrow"/>
+                <w:sz w:val="18"/>
+              </w:rPr>
+            </w:r>
+          </w:p>
+        </w:tc>
+        <w:tc>
+          <w:tcPr>
+            <w:tcW w:w="2069" w:type="dxa"/>
+            <w:tcBorders>
+              <w:top w:val="single" w:sz="4" w:space="0" w:color="000001"/>
+              <w:left w:val="single" w:sz="4" w:space="0" w:color="000001"/>
+              <w:bottom w:val="single" w:sz="4" w:space="0" w:color="000001"/>
+              <w:insideH w:val="single" w:sz="4" w:space="0" w:color="000001"/>
+            </w:tcBorders>
+            <w:shd w:fill="auto" w:val="clear"/>
+            <w:tcMar>
+              <w:left w:w="98" w:type="dxa"/>
               <w:right w:w="108" w:type="dxa"/>
             </w:tcMar>
           </w:tcPr>
@@ -3209,64 +3135,64 @@
             <w:tcW w:w="6030" w:type="dxa"/>
             <w:gridSpan w:val="2"/>
             <w:tcBorders>
-              <w:top w:val="single" w:sz="4" w:space="0" w:color="000000"/>
-              <w:left w:val="single" w:sz="4" w:space="0" w:color="000000"/>
-              <w:bottom w:val="single" w:sz="4" w:space="0" w:color="000000"/>
-              <w:insideH w:val="single" w:sz="4" w:space="0" w:color="000000"/>
-            </w:tcBorders>
-            <w:shd w:fill="auto" w:val="clear"/>
-            <w:tcMar>
-              <w:left w:w="103" w:type="dxa"/>
-              <w:right w:w="108" w:type="dxa"/>
-            </w:tcMar>
-          </w:tcPr>
-          <w:p>
-            <w:pPr>
-              <w:pStyle w:val="TableText"/>
-              <w:snapToGrid w:val="false"/>
-              <w:spacing w:before="60" w:after="60"/>
-              <w:rPr>
-                <w:rFonts w:ascii="Arial Narrow" w:hAnsi="Arial Narrow" w:cs="Arial Narrow"/>
-                <w:sz w:val="18"/>
-              </w:rPr>
-            </w:pPr>
-            <w:r>
-              <w:rPr>
-                <w:rFonts w:cs="Arial Narrow" w:ascii="Arial Narrow" w:hAnsi="Arial Narrow"/>
-                <w:sz w:val="18"/>
-              </w:rPr>
-            </w:r>
-          </w:p>
-          <w:p>
-            <w:pPr>
-              <w:pStyle w:val="TableText"/>
-              <w:spacing w:before="60" w:after="60"/>
-              <w:rPr>
-                <w:rFonts w:ascii="Arial Narrow" w:hAnsi="Arial Narrow" w:cs="Arial Narrow"/>
-                <w:sz w:val="18"/>
-              </w:rPr>
-            </w:pPr>
-            <w:r>
-              <w:rPr>
-                <w:rFonts w:cs="Arial Narrow" w:ascii="Arial Narrow" w:hAnsi="Arial Narrow"/>
-                <w:sz w:val="18"/>
-              </w:rPr>
-            </w:r>
-          </w:p>
-        </w:tc>
-        <w:tc>
-          <w:tcPr>
-            <w:tcW w:w="1080" w:type="dxa"/>
+              <w:top w:val="single" w:sz="4" w:space="0" w:color="000001"/>
+              <w:left w:val="single" w:sz="4" w:space="0" w:color="000001"/>
+              <w:bottom w:val="single" w:sz="4" w:space="0" w:color="000001"/>
+              <w:insideH w:val="single" w:sz="4" w:space="0" w:color="000001"/>
+            </w:tcBorders>
+            <w:shd w:fill="auto" w:val="clear"/>
+            <w:tcMar>
+              <w:left w:w="98" w:type="dxa"/>
+              <w:right w:w="108" w:type="dxa"/>
+            </w:tcMar>
+          </w:tcPr>
+          <w:p>
+            <w:pPr>
+              <w:pStyle w:val="TableText"/>
+              <w:snapToGrid w:val="false"/>
+              <w:spacing w:before="60" w:after="60"/>
+              <w:rPr>
+                <w:rFonts w:ascii="Arial Narrow" w:hAnsi="Arial Narrow" w:cs="Arial Narrow"/>
+                <w:sz w:val="18"/>
+              </w:rPr>
+            </w:pPr>
+            <w:r>
+              <w:rPr>
+                <w:rFonts w:cs="Arial Narrow" w:ascii="Arial Narrow" w:hAnsi="Arial Narrow"/>
+                <w:sz w:val="18"/>
+              </w:rPr>
+            </w:r>
+          </w:p>
+          <w:p>
+            <w:pPr>
+              <w:pStyle w:val="TableText"/>
+              <w:spacing w:before="60" w:after="60"/>
+              <w:rPr>
+                <w:rFonts w:ascii="Arial Narrow" w:hAnsi="Arial Narrow" w:cs="Arial Narrow"/>
+                <w:sz w:val="18"/>
+              </w:rPr>
+            </w:pPr>
+            <w:r>
+              <w:rPr>
+                <w:rFonts w:cs="Arial Narrow" w:ascii="Arial Narrow" w:hAnsi="Arial Narrow"/>
+                <w:sz w:val="18"/>
+              </w:rPr>
+            </w:r>
+          </w:p>
+        </w:tc>
+        <w:tc>
+          <w:tcPr>
+            <w:tcW w:w="1081" w:type="dxa"/>
             <w:gridSpan w:val="2"/>
             <w:tcBorders>
-              <w:top w:val="single" w:sz="4" w:space="0" w:color="000000"/>
-              <w:left w:val="single" w:sz="4" w:space="0" w:color="000000"/>
-              <w:bottom w:val="single" w:sz="4" w:space="0" w:color="000000"/>
-              <w:insideH w:val="single" w:sz="4" w:space="0" w:color="000000"/>
-            </w:tcBorders>
-            <w:shd w:fill="auto" w:val="clear"/>
-            <w:tcMar>
-              <w:left w:w="103" w:type="dxa"/>
+              <w:top w:val="single" w:sz="4" w:space="0" w:color="000001"/>
+              <w:left w:val="single" w:sz="4" w:space="0" w:color="000001"/>
+              <w:bottom w:val="single" w:sz="4" w:space="0" w:color="000001"/>
+              <w:insideH w:val="single" w:sz="4" w:space="0" w:color="000001"/>
+            </w:tcBorders>
+            <w:shd w:fill="auto" w:val="clear"/>
+            <w:tcMar>
+              <w:left w:w="98" w:type="dxa"/>
               <w:right w:w="108" w:type="dxa"/>
             </w:tcMar>
           </w:tcPr>
@@ -3292,16 +3218,16 @@
           <w:tcPr>
             <w:tcW w:w="1090" w:type="dxa"/>
             <w:tcBorders>
-              <w:top w:val="single" w:sz="4" w:space="0" w:color="000000"/>
-              <w:left w:val="single" w:sz="4" w:space="0" w:color="000000"/>
-              <w:bottom w:val="single" w:sz="4" w:space="0" w:color="000000"/>
-              <w:right w:val="single" w:sz="4" w:space="0" w:color="000000"/>
-              <w:insideH w:val="single" w:sz="4" w:space="0" w:color="000000"/>
-              <w:insideV w:val="single" w:sz="4" w:space="0" w:color="000000"/>
-            </w:tcBorders>
-            <w:shd w:fill="auto" w:val="clear"/>
-            <w:tcMar>
-              <w:left w:w="103" w:type="dxa"/>
+              <w:top w:val="single" w:sz="4" w:space="0" w:color="000001"/>
+              <w:left w:val="single" w:sz="4" w:space="0" w:color="000001"/>
+              <w:bottom w:val="single" w:sz="4" w:space="0" w:color="000001"/>
+              <w:right w:val="single" w:sz="4" w:space="0" w:color="000001"/>
+              <w:insideH w:val="single" w:sz="4" w:space="0" w:color="000001"/>
+              <w:insideV w:val="single" w:sz="4" w:space="0" w:color="000001"/>
+            </w:tcBorders>
+            <w:shd w:fill="auto" w:val="clear"/>
+            <w:tcMar>
+              <w:left w:w="98" w:type="dxa"/>
               <w:right w:w="108" w:type="dxa"/>
             </w:tcMar>
           </w:tcPr>
@@ -3332,47 +3258,47 @@
           <w:tcPr>
             <w:tcW w:w="630" w:type="dxa"/>
             <w:tcBorders>
-              <w:top w:val="single" w:sz="4" w:space="0" w:color="000000"/>
-              <w:left w:val="single" w:sz="4" w:space="0" w:color="000000"/>
-              <w:bottom w:val="single" w:sz="4" w:space="0" w:color="000000"/>
-              <w:insideH w:val="single" w:sz="4" w:space="0" w:color="000000"/>
-            </w:tcBorders>
-            <w:shd w:fill="auto" w:val="clear"/>
-            <w:tcMar>
-              <w:left w:w="103" w:type="dxa"/>
-              <w:right w:w="108" w:type="dxa"/>
-            </w:tcMar>
-          </w:tcPr>
-          <w:p>
-            <w:pPr>
-              <w:pStyle w:val="TableText"/>
-              <w:snapToGrid w:val="false"/>
-              <w:spacing w:before="60" w:after="60"/>
-              <w:rPr>
-                <w:rFonts w:ascii="Arial Narrow" w:hAnsi="Arial Narrow" w:cs="Arial Narrow"/>
-                <w:sz w:val="18"/>
-              </w:rPr>
-            </w:pPr>
-            <w:r>
-              <w:rPr>
-                <w:rFonts w:cs="Arial Narrow" w:ascii="Arial Narrow" w:hAnsi="Arial Narrow"/>
-                <w:sz w:val="18"/>
-              </w:rPr>
-            </w:r>
-          </w:p>
-        </w:tc>
-        <w:tc>
-          <w:tcPr>
-            <w:tcW w:w="2070" w:type="dxa"/>
-            <w:tcBorders>
-              <w:top w:val="single" w:sz="4" w:space="0" w:color="000000"/>
-              <w:left w:val="single" w:sz="4" w:space="0" w:color="000000"/>
-              <w:bottom w:val="single" w:sz="4" w:space="0" w:color="000000"/>
-              <w:insideH w:val="single" w:sz="4" w:space="0" w:color="000000"/>
-            </w:tcBorders>
-            <w:shd w:fill="auto" w:val="clear"/>
-            <w:tcMar>
-              <w:left w:w="103" w:type="dxa"/>
+              <w:top w:val="single" w:sz="4" w:space="0" w:color="000001"/>
+              <w:left w:val="single" w:sz="4" w:space="0" w:color="000001"/>
+              <w:bottom w:val="single" w:sz="4" w:space="0" w:color="000001"/>
+              <w:insideH w:val="single" w:sz="4" w:space="0" w:color="000001"/>
+            </w:tcBorders>
+            <w:shd w:fill="auto" w:val="clear"/>
+            <w:tcMar>
+              <w:left w:w="98" w:type="dxa"/>
+              <w:right w:w="108" w:type="dxa"/>
+            </w:tcMar>
+          </w:tcPr>
+          <w:p>
+            <w:pPr>
+              <w:pStyle w:val="TableText"/>
+              <w:snapToGrid w:val="false"/>
+              <w:spacing w:before="60" w:after="60"/>
+              <w:rPr>
+                <w:rFonts w:ascii="Arial Narrow" w:hAnsi="Arial Narrow" w:cs="Arial Narrow"/>
+                <w:sz w:val="18"/>
+              </w:rPr>
+            </w:pPr>
+            <w:r>
+              <w:rPr>
+                <w:rFonts w:cs="Arial Narrow" w:ascii="Arial Narrow" w:hAnsi="Arial Narrow"/>
+                <w:sz w:val="18"/>
+              </w:rPr>
+            </w:r>
+          </w:p>
+        </w:tc>
+        <w:tc>
+          <w:tcPr>
+            <w:tcW w:w="2069" w:type="dxa"/>
+            <w:tcBorders>
+              <w:top w:val="single" w:sz="4" w:space="0" w:color="000001"/>
+              <w:left w:val="single" w:sz="4" w:space="0" w:color="000001"/>
+              <w:bottom w:val="single" w:sz="4" w:space="0" w:color="000001"/>
+              <w:insideH w:val="single" w:sz="4" w:space="0" w:color="000001"/>
+            </w:tcBorders>
+            <w:shd w:fill="auto" w:val="clear"/>
+            <w:tcMar>
+              <w:left w:w="98" w:type="dxa"/>
               <w:right w:w="108" w:type="dxa"/>
             </w:tcMar>
           </w:tcPr>
@@ -3399,64 +3325,64 @@
             <w:tcW w:w="6030" w:type="dxa"/>
             <w:gridSpan w:val="2"/>
             <w:tcBorders>
-              <w:top w:val="single" w:sz="4" w:space="0" w:color="000000"/>
-              <w:left w:val="single" w:sz="4" w:space="0" w:color="000000"/>
-              <w:bottom w:val="single" w:sz="4" w:space="0" w:color="000000"/>
-              <w:insideH w:val="single" w:sz="4" w:space="0" w:color="000000"/>
-            </w:tcBorders>
-            <w:shd w:fill="auto" w:val="clear"/>
-            <w:tcMar>
-              <w:left w:w="103" w:type="dxa"/>
-              <w:right w:w="108" w:type="dxa"/>
-            </w:tcMar>
-          </w:tcPr>
-          <w:p>
-            <w:pPr>
-              <w:pStyle w:val="TableText"/>
-              <w:snapToGrid w:val="false"/>
-              <w:spacing w:before="60" w:after="60"/>
-              <w:rPr>
-                <w:rFonts w:ascii="Arial Narrow" w:hAnsi="Arial Narrow" w:cs="Arial Narrow"/>
-                <w:sz w:val="18"/>
-              </w:rPr>
-            </w:pPr>
-            <w:r>
-              <w:rPr>
-                <w:rFonts w:cs="Arial Narrow" w:ascii="Arial Narrow" w:hAnsi="Arial Narrow"/>
-                <w:sz w:val="18"/>
-              </w:rPr>
-            </w:r>
-          </w:p>
-          <w:p>
-            <w:pPr>
-              <w:pStyle w:val="TableText"/>
-              <w:spacing w:before="60" w:after="60"/>
-              <w:rPr>
-                <w:rFonts w:ascii="Arial Narrow" w:hAnsi="Arial Narrow" w:cs="Arial Narrow"/>
-                <w:sz w:val="18"/>
-              </w:rPr>
-            </w:pPr>
-            <w:r>
-              <w:rPr>
-                <w:rFonts w:cs="Arial Narrow" w:ascii="Arial Narrow" w:hAnsi="Arial Narrow"/>
-                <w:sz w:val="18"/>
-              </w:rPr>
-            </w:r>
-          </w:p>
-        </w:tc>
-        <w:tc>
-          <w:tcPr>
-            <w:tcW w:w="1080" w:type="dxa"/>
+              <w:top w:val="single" w:sz="4" w:space="0" w:color="000001"/>
+              <w:left w:val="single" w:sz="4" w:space="0" w:color="000001"/>
+              <w:bottom w:val="single" w:sz="4" w:space="0" w:color="000001"/>
+              <w:insideH w:val="single" w:sz="4" w:space="0" w:color="000001"/>
+            </w:tcBorders>
+            <w:shd w:fill="auto" w:val="clear"/>
+            <w:tcMar>
+              <w:left w:w="98" w:type="dxa"/>
+              <w:right w:w="108" w:type="dxa"/>
+            </w:tcMar>
+          </w:tcPr>
+          <w:p>
+            <w:pPr>
+              <w:pStyle w:val="TableText"/>
+              <w:snapToGrid w:val="false"/>
+              <w:spacing w:before="60" w:after="60"/>
+              <w:rPr>
+                <w:rFonts w:ascii="Arial Narrow" w:hAnsi="Arial Narrow" w:cs="Arial Narrow"/>
+                <w:sz w:val="18"/>
+              </w:rPr>
+            </w:pPr>
+            <w:r>
+              <w:rPr>
+                <w:rFonts w:cs="Arial Narrow" w:ascii="Arial Narrow" w:hAnsi="Arial Narrow"/>
+                <w:sz w:val="18"/>
+              </w:rPr>
+            </w:r>
+          </w:p>
+          <w:p>
+            <w:pPr>
+              <w:pStyle w:val="TableText"/>
+              <w:spacing w:before="60" w:after="60"/>
+              <w:rPr>
+                <w:rFonts w:ascii="Arial Narrow" w:hAnsi="Arial Narrow" w:cs="Arial Narrow"/>
+                <w:sz w:val="18"/>
+              </w:rPr>
+            </w:pPr>
+            <w:r>
+              <w:rPr>
+                <w:rFonts w:cs="Arial Narrow" w:ascii="Arial Narrow" w:hAnsi="Arial Narrow"/>
+                <w:sz w:val="18"/>
+              </w:rPr>
+            </w:r>
+          </w:p>
+        </w:tc>
+        <w:tc>
+          <w:tcPr>
+            <w:tcW w:w="1081" w:type="dxa"/>
             <w:gridSpan w:val="2"/>
             <w:tcBorders>
-              <w:top w:val="single" w:sz="4" w:space="0" w:color="000000"/>
-              <w:left w:val="single" w:sz="4" w:space="0" w:color="000000"/>
-              <w:bottom w:val="single" w:sz="4" w:space="0" w:color="000000"/>
-              <w:insideH w:val="single" w:sz="4" w:space="0" w:color="000000"/>
-            </w:tcBorders>
-            <w:shd w:fill="auto" w:val="clear"/>
-            <w:tcMar>
-              <w:left w:w="103" w:type="dxa"/>
+              <w:top w:val="single" w:sz="4" w:space="0" w:color="000001"/>
+              <w:left w:val="single" w:sz="4" w:space="0" w:color="000001"/>
+              <w:bottom w:val="single" w:sz="4" w:space="0" w:color="000001"/>
+              <w:insideH w:val="single" w:sz="4" w:space="0" w:color="000001"/>
+            </w:tcBorders>
+            <w:shd w:fill="auto" w:val="clear"/>
+            <w:tcMar>
+              <w:left w:w="98" w:type="dxa"/>
               <w:right w:w="108" w:type="dxa"/>
             </w:tcMar>
           </w:tcPr>
@@ -3482,16 +3408,16 @@
           <w:tcPr>
             <w:tcW w:w="1090" w:type="dxa"/>
             <w:tcBorders>
-              <w:top w:val="single" w:sz="4" w:space="0" w:color="000000"/>
-              <w:left w:val="single" w:sz="4" w:space="0" w:color="000000"/>
-              <w:bottom w:val="single" w:sz="4" w:space="0" w:color="000000"/>
-              <w:right w:val="single" w:sz="4" w:space="0" w:color="000000"/>
-              <w:insideH w:val="single" w:sz="4" w:space="0" w:color="000000"/>
-              <w:insideV w:val="single" w:sz="4" w:space="0" w:color="000000"/>
-            </w:tcBorders>
-            <w:shd w:fill="auto" w:val="clear"/>
-            <w:tcMar>
-              <w:left w:w="103" w:type="dxa"/>
+              <w:top w:val="single" w:sz="4" w:space="0" w:color="000001"/>
+              <w:left w:val="single" w:sz="4" w:space="0" w:color="000001"/>
+              <w:bottom w:val="single" w:sz="4" w:space="0" w:color="000001"/>
+              <w:right w:val="single" w:sz="4" w:space="0" w:color="000001"/>
+              <w:insideH w:val="single" w:sz="4" w:space="0" w:color="000001"/>
+              <w:insideV w:val="single" w:sz="4" w:space="0" w:color="000001"/>
+            </w:tcBorders>
+            <w:shd w:fill="auto" w:val="clear"/>
+            <w:tcMar>
+              <w:left w:w="98" w:type="dxa"/>
               <w:right w:w="108" w:type="dxa"/>
             </w:tcMar>
           </w:tcPr>
@@ -3679,7 +3605,7 @@
       <w:pgNumType w:fmt="decimal"/>
       <w:formProt w:val="false"/>
       <w:textDirection w:val="lrTb"/>
-      <w:docGrid w:type="default" w:linePitch="360" w:charSpace="0"/>
+      <w:docGrid w:type="default" w:linePitch="360" w:charSpace="2047"/>
     </w:sectPr>
   </w:body>
 </w:document>
@@ -3704,12 +3630,10 @@
         <w:bCs/>
         <w:color w:val="C0C0C0"/>
       </w:rPr>
-    </w:r>
-    <w:r>
       <mc:AlternateContent>
         <mc:Choice Requires="wps">
           <w:drawing>
-            <wp:anchor behindDoc="0" distT="0" distB="0" distL="0" distR="0" simplePos="0" locked="0" layoutInCell="1" allowOverlap="1" relativeHeight="3">
+            <wp:anchor behindDoc="1" distT="0" distB="0" distL="0" distR="0" simplePos="0" locked="0" layoutInCell="1" allowOverlap="1" relativeHeight="3">
               <wp:simplePos x="0" y="0"/>
               <wp:positionH relativeFrom="margin">
                 <wp:align>right</wp:align>
@@ -3717,38 +3641,45 @@
               <wp:positionV relativeFrom="paragraph">
                 <wp:posOffset>635</wp:posOffset>
               </wp:positionV>
-              <wp:extent cx="71120" cy="146050"/>
+              <wp:extent cx="71755" cy="146685"/>
               <wp:effectExtent l="0" t="0" r="0" b="0"/>
               <wp:wrapSquare wrapText="largest"/>
               <wp:docPr id="1" name="Frame1"/>
               <a:graphic xmlns:a="http://schemas.openxmlformats.org/drawingml/2006/main">
                 <a:graphicData uri="http://schemas.microsoft.com/office/word/2010/wordprocessingShape">
                   <wps:wsp>
-                    <wps:cNvSpPr txBox="1"/>
+                    <wps:cNvSpPr/>
                     <wps:spPr>
                       <a:xfrm>
                         <a:off x="0" y="0"/>
-                        <a:ext cx="71120" cy="146050"/>
+                        <a:ext cx="71280" cy="146160"/>
                       </a:xfrm>
-                      <a:prstGeom prst="rect"/>
-                      <a:solidFill>
-                        <a:srgbClr val="FFFFFF">
-                          <a:alpha val="0"/>
-                        </a:srgbClr>
-                      </a:solidFill>
+                      <a:prstGeom prst="rect">
+                        <a:avLst/>
+                      </a:prstGeom>
+                      <a:noFill/>
+                      <a:ln>
+                        <a:noFill/>
+                      </a:ln>
                     </wps:spPr>
+                    <wps:style>
+                      <a:lnRef idx="0"/>
+                      <a:fillRef idx="0"/>
+                      <a:effectRef idx="0"/>
+                      <a:fontRef idx="minor"/>
+                    </wps:style>
                     <wps:txbx>
                       <w:txbxContent>
                         <w:p>
                           <w:pPr>
                             <w:pStyle w:val="Footer"/>
                             <w:rPr>
-                              <w:rStyle w:val="PageNumber"/>
+                              <w:color w:val="auto"/>
                             </w:rPr>
                           </w:pPr>
                           <w:r>
                             <w:rPr>
-                              <w:rStyle w:val="PageNumber"/>
+                              <w:color w:val="auto"/>
                             </w:rPr>
                             <w:fldChar w:fldCharType="begin"/>
                           </w:r>
@@ -3767,7 +3698,7 @@
                         </w:p>
                       </w:txbxContent>
                     </wps:txbx>
-                    <wps:bodyPr anchor="t">
+                    <wps:bodyPr>
                       <a:noAutofit/>
                     </wps:bodyPr>
                   </wps:wsp>
@@ -3778,20 +3709,22 @@
         </mc:Choice>
         <mc:Fallback>
           <w:pict>
-            <v:rect fillcolor="#FFFFFF" style="position:absolute;rotation:0;width:5.6pt;height:11.5pt;margin-top:0.05pt;mso-position-vertical-relative:text;margin-left:426.4pt;mso-position-horizontal:right;mso-position-horizontal-relative:margin">
-              <v:fill opacity="0f"/>
+            <v:rect id="shape_0" ID="Frame1" fillcolor="white" stroked="f" style="position:absolute;margin-left:426.35pt;margin-top:0.05pt;width:5.55pt;height:11.45pt;mso-position-horizontal:right;mso-position-horizontal-relative:margin">
+              <w10:wrap type="square"/>
+              <v:fill o:detectmouseclick="t" type="solid" color2="black" opacity="0"/>
+              <v:stroke color="#3465a4" joinstyle="round" endcap="flat"/>
               <v:textbox>
                 <w:txbxContent>
                   <w:p>
                     <w:pPr>
                       <w:pStyle w:val="Footer"/>
                       <w:rPr>
-                        <w:rStyle w:val="PageNumber"/>
+                        <w:color w:val="auto"/>
                       </w:rPr>
                     </w:pPr>
                     <w:r>
                       <w:rPr>
-                        <w:rStyle w:val="PageNumber"/>
+                        <w:color w:val="auto"/>
                       </w:rPr>
                       <w:fldChar w:fldCharType="begin"/>
                     </w:r>
@@ -3810,7 +3743,6 @@
                   </w:p>
                 </w:txbxContent>
               </v:textbox>
-              <w10:wrap type="square" side="largest"/>
             </v:rect>
           </w:pict>
         </mc:Fallback>
@@ -3831,9 +3763,6 @@
       <w:lvlText w:val=""/>
       <w:lvlJc w:val="left"/>
       <w:pPr>
-        <w:tabs>
-          <w:tab w:val="num" w:pos="432"/>
-        </w:tabs>
         <w:ind w:left="432" w:hanging="432"/>
       </w:pPr>
     </w:lvl>
@@ -3969,13 +3898,14 @@
     <w:pPr>
       <w:widowControl/>
       <w:bidi w:val="0"/>
+      <w:jc w:val="left"/>
     </w:pPr>
     <w:rPr>
       <w:rFonts w:ascii="Arial" w:hAnsi="Arial" w:eastAsia="Times New Roman" w:cs="Arial"/>
-      <w:color w:val="auto"/>
+      <w:color w:val="00000A"/>
       <w:sz w:val="20"/>
       <w:szCs w:val="24"/>
-      <w:lang w:val="en-US" w:bidi="ar-SA" w:eastAsia="zh-CN"/>
+      <w:lang w:val="en-US" w:eastAsia="zh-CN" w:bidi="ar-SA"/>
     </w:rPr>
   </w:style>
   <w:style w:type="paragraph" w:styleId="Heading1">
@@ -4163,7 +4093,6 @@
   <w:style w:type="paragraph" w:styleId="Signature">
     <w:name w:val="Signature"/>
     <w:basedOn w:val="Normal"/>
-    <w:next w:val="SignatureJobTitle"/>
     <w:pPr>
       <w:keepNext/>
       <w:spacing w:lineRule="atLeast" w:line="220" w:before="880" w:after="0"/>
@@ -4204,7 +4133,6 @@
   <w:style w:type="paragraph" w:styleId="MessageHeaderFirst">
     <w:name w:val="Message Header First"/>
     <w:basedOn w:val="MessageHeader"/>
-    <w:next w:val="MessageHeader"/>
     <w:qFormat/>
     <w:pPr>
       <w:spacing w:before="220" w:after="120"/>
@@ -4214,11 +4142,10 @@
   <w:style w:type="paragraph" w:styleId="MessageHeaderLast">
     <w:name w:val="Message Header Last"/>
     <w:basedOn w:val="MessageHeader"/>
-    <w:next w:val="TextBody"/>
     <w:qFormat/>
     <w:pPr>
       <w:pBdr>
-        <w:bottom w:val="single" w:sz="6" w:space="15" w:color="000000"/>
+        <w:bottom w:val="single" w:sz="6" w:space="15" w:color="000001"/>
       </w:pBdr>
       <w:spacing w:before="0" w:after="320"/>
     </w:pPr>

</xml_diff>